<commit_message>
delete all the stuff that is no longer needed now that testing is over. updated read me to detail the steps that work
</commit_message>
<xml_diff>
--- a/grafana_setup.docx
+++ b/grafana_setup.docx
@@ -1741,13 +1741,10 @@
         <w:t xml:space="preserve"> we have a Grafana server capable of serving up the </w:t>
       </w:r>
       <w:r>
-        <w:t>dashboard we created. N</w:t>
-      </w:r>
-      <w:r>
-        <w:t>ext</w:t>
-      </w:r>
-      <w:r>
-        <w:t xml:space="preserve"> let’s create a html component to display this dashboard.</w:t>
+        <w:t xml:space="preserve">dashboard we created. </w:t>
+      </w:r>
+      <w:r>
+        <w:t xml:space="preserve">It would nice if everything were good to go at this point, but unfortunately as it stands, requests sent directly to Grafana will produce the infamous CORS error. There is no option to allow CORS requests in Grafana, so per the documentation, we will set up a reverse proxy to forward requests to Grafana. </w:t>
       </w:r>
     </w:p>
     <w:p/>
@@ -1764,381 +1761,2093 @@
         <w:rPr>
           <w:b/>
         </w:rPr>
-        <w:t xml:space="preserve">Embed Dashboard in Html </w:t>
-      </w:r>
-      <w:proofErr w:type="gramStart"/>
-      <w:r>
+        <w:t xml:space="preserve">Setup Reverse Proxy </w:t>
+      </w:r>
+    </w:p>
+    <w:p>
+      <w:pPr>
         <w:rPr>
           <w:b/>
         </w:rPr>
-        <w:t>With</w:t>
-      </w:r>
-      <w:proofErr w:type="gramEnd"/>
-      <w:r>
-        <w:rPr>
-          <w:b/>
-        </w:rPr>
-        <w:t xml:space="preserve"> Iframe Elemen</w:t>
-      </w:r>
-      <w:r>
-        <w:rPr>
-          <w:b/>
-        </w:rPr>
-        <w:t>t</w:t>
-      </w:r>
-    </w:p>
-    <w:p>
-      <w:pPr>
-        <w:rPr>
-          <w:b/>
-        </w:rPr>
-      </w:pPr>
-    </w:p>
-    <w:p>
-      <w:r>
-        <w:t xml:space="preserve">14. The idea is to provide an iframe html element with the GET request for the Grafana dashboard as the iframe source. However, </w:t>
-      </w:r>
-      <w:r>
-        <w:t>the current Grafana configuration needs all requests to be authenticated with the API key generated in Step 12. The quickest (and least secure way) to get a Grafana panel embedded into your web application is to allow anonymous access to your Grafana server. This can be done in the ‘custom.ini’ file found in the /conf/ folder in the Grafana installation.</w:t>
-      </w:r>
-    </w:p>
-    <w:p>
-      <w:r>
-        <w:t>Find the following headings and set the properties as shown</w:t>
-      </w:r>
-    </w:p>
-    <w:p>
-      <w:r>
-        <w:tab/>
-        <w:t>14 A. In Auth Heading,</w:t>
-      </w:r>
-    </w:p>
-    <w:p>
-      <w:r>
-        <w:tab/>
-      </w:r>
-      <w:r>
-        <w:tab/>
-      </w:r>
-      <w:r>
-        <w:t>enabled = true</w:t>
-      </w:r>
-      <w:r>
-        <w:br/>
-      </w:r>
-      <w:r>
-        <w:tab/>
-      </w:r>
-      <w:r>
-        <w:tab/>
+      </w:pPr>
+    </w:p>
+    <w:p>
+      <w:r>
+        <w:t>14. The idea is to provide an iframe html element with the</w:t>
+      </w:r>
+      <w:r>
+        <w:t xml:space="preserve"> API endpoint from the Grafana server that renders the panel. In order to do this properly, Grafana’s documentation recommends setting up a proxy to forward requests with the API key appended to the Authorization header. The setup that follows uses Node.js Express to create a proxy and the indicated server flow. </w:t>
+      </w:r>
+      <w:r>
+        <w:t xml:space="preserve"> The code can be found on </w:t>
       </w:r>
       <w:proofErr w:type="spellStart"/>
       <w:r>
-        <w:t>org_name</w:t>
+        <w:t>Github</w:t>
       </w:r>
       <w:proofErr w:type="spellEnd"/>
       <w:r>
-        <w:t> = IBM_DFAS</w:t>
-      </w:r>
-      <w:r>
-        <w:br/>
-      </w:r>
-      <w:r>
-        <w:tab/>
-      </w:r>
-      <w:r>
-        <w:tab/>
-      </w:r>
-      <w:proofErr w:type="spellStart"/>
-      <w:r>
-        <w:t>org_role</w:t>
-      </w:r>
-      <w:proofErr w:type="spellEnd"/>
-      <w:r>
-        <w:t xml:space="preserve"> =Viewer</w:t>
-      </w:r>
-    </w:p>
-    <w:p>
-      <w:r>
-        <w:lastRenderedPageBreak/>
-        <w:t xml:space="preserve">15. Almost there. In the previous step, you assigned an organization to anonymous users. You now </w:t>
-      </w:r>
-      <w:proofErr w:type="gramStart"/>
-      <w:r>
-        <w:t>have to</w:t>
-      </w:r>
-      <w:proofErr w:type="gramEnd"/>
-      <w:r>
-        <w:t xml:space="preserve"> add that organization to Grafana’s list of allowed organization, through its UI. With the Grafana server running in the background on port 8088, navigate to </w:t>
-      </w:r>
+        <w:t xml:space="preserve"> at,</w:t>
+      </w:r>
+    </w:p>
+    <w:p>
+      <w:pPr>
+        <w:ind w:firstLine="720"/>
+      </w:pPr>
       <w:hyperlink r:id="rId24" w:history="1">
         <w:r>
           <w:rPr>
             <w:rStyle w:val="Hyperlink"/>
           </w:rPr>
-          <w:t>http://localhost:8088/</w:t>
+          <w:t>https://github.ibm.com/grant-moore</w:t>
         </w:r>
       </w:hyperlink>
-      <w:r>
-        <w:t xml:space="preserve"> and login with the credentials you set up in the first few steps. Find the ‘</w:t>
-      </w:r>
+    </w:p>
+    <w:p>
+      <w:r>
+        <w:t xml:space="preserve">15. </w:t>
+      </w:r>
+      <w:proofErr w:type="spellStart"/>
       <w:r>
         <w:rPr>
           <w:i/>
         </w:rPr>
-        <w:t>Org</w:t>
-      </w:r>
-      <w:r>
-        <w:t>s’ tab and add the organization, as shown below,</w:t>
-      </w:r>
-    </w:p>
-    <w:p>
-      <w:pPr>
-        <w:jc w:val="center"/>
-      </w:pPr>
-      <w:r>
-        <w:rPr>
-          <w:noProof/>
-        </w:rPr>
-        <w:drawing>
-          <wp:inline distT="0" distB="0" distL="0" distR="0" wp14:anchorId="63A147A2" wp14:editId="0AD2540E">
-            <wp:extent cx="5943600" cy="2202180"/>
-            <wp:effectExtent l="0" t="0" r="0" b="7620"/>
-            <wp:docPr id="10" name="Picture 10"/>
-            <wp:cNvGraphicFramePr>
-              <a:graphicFrameLocks xmlns:a="http://schemas.openxmlformats.org/drawingml/2006/main" noChangeAspect="1"/>
-            </wp:cNvGraphicFramePr>
-            <a:graphic xmlns:a="http://schemas.openxmlformats.org/drawingml/2006/main">
-              <a:graphicData uri="http://schemas.openxmlformats.org/drawingml/2006/picture">
-                <pic:pic xmlns:pic="http://schemas.openxmlformats.org/drawingml/2006/picture">
-                  <pic:nvPicPr>
-                    <pic:cNvPr id="0" name="Picture 1"/>
-                    <pic:cNvPicPr>
-                      <a:picLocks noChangeAspect="1" noChangeArrowheads="1"/>
-                    </pic:cNvPicPr>
-                  </pic:nvPicPr>
-                  <pic:blipFill>
-                    <a:blip r:embed="rId25" cstate="print">
-                      <a:extLst>
-                        <a:ext uri="{28A0092B-C50C-407E-A947-70E740481C1C}">
-                          <a14:useLocalDpi xmlns:a14="http://schemas.microsoft.com/office/drawing/2010/main" val="0"/>
-                        </a:ext>
-                      </a:extLst>
-                    </a:blip>
-                    <a:srcRect/>
-                    <a:stretch>
-                      <a:fillRect/>
-                    </a:stretch>
-                  </pic:blipFill>
-                  <pic:spPr bwMode="auto">
-                    <a:xfrm>
-                      <a:off x="0" y="0"/>
-                      <a:ext cx="5943600" cy="2202180"/>
-                    </a:xfrm>
-                    <a:prstGeom prst="rect">
-                      <a:avLst/>
-                    </a:prstGeom>
-                    <a:noFill/>
-                    <a:ln>
-                      <a:noFill/>
-                    </a:ln>
-                  </pic:spPr>
-                </pic:pic>
-              </a:graphicData>
-            </a:graphic>
-          </wp:inline>
-        </w:drawing>
-      </w:r>
-    </w:p>
-    <w:p>
-      <w:r>
-        <w:tab/>
+        <w:t>npm</w:t>
+      </w:r>
+      <w:proofErr w:type="spellEnd"/>
+      <w:r>
+        <w:rPr>
+          <w:i/>
+        </w:rPr>
         <w:t xml:space="preserve"> </w:t>
       </w:r>
-      <w:r>
+      <w:proofErr w:type="spellStart"/>
+      <w:r>
+        <w:rPr>
+          <w:i/>
+        </w:rPr>
+        <w:t>ini</w:t>
+      </w:r>
+      <w:r>
+        <w:rPr>
+          <w:i/>
+        </w:rPr>
+        <w:t>t</w:t>
+      </w:r>
+      <w:proofErr w:type="spellEnd"/>
+      <w:r>
+        <w:rPr>
+          <w:i/>
+        </w:rPr>
         <w:t xml:space="preserve"> </w:t>
       </w:r>
-    </w:p>
-    <w:p>
-      <w:r>
-        <w:t>16. Now</w:t>
-      </w:r>
-      <w:r>
-        <w:t xml:space="preserve">, all you </w:t>
-      </w:r>
+      <w:r>
+        <w:t xml:space="preserve">in a new folder, go through the Node </w:t>
+      </w:r>
+      <w:proofErr w:type="spellStart"/>
       <w:proofErr w:type="gramStart"/>
       <w:r>
-        <w:t>have to</w:t>
-      </w:r>
+        <w:t>package.json</w:t>
+      </w:r>
+      <w:proofErr w:type="spellEnd"/>
       <w:proofErr w:type="gramEnd"/>
       <w:r>
-        <w:t xml:space="preserve"> do is create an </w:t>
-      </w:r>
-      <w:r>
-        <w:t>HTML</w:t>
-      </w:r>
-      <w:r>
-        <w:t xml:space="preserve"> document, insert</w:t>
-      </w:r>
-      <w:r>
-        <w:t xml:space="preserve"> an</w:t>
-      </w:r>
-      <w:r>
+        <w:t xml:space="preserve"> wizard and </w:t>
+      </w:r>
+      <w:r>
+        <w:t>then install the following Node modules,</w:t>
+      </w:r>
+    </w:p>
+    <w:p>
+      <w:pPr>
+        <w:ind w:left="720"/>
+        <w:rPr>
+          <w:i/>
+        </w:rPr>
+      </w:pPr>
+      <w:proofErr w:type="spellStart"/>
+      <w:r>
+        <w:rPr>
+          <w:i/>
+        </w:rPr>
+        <w:lastRenderedPageBreak/>
+        <w:t>npm</w:t>
+      </w:r>
+      <w:proofErr w:type="spellEnd"/>
+      <w:r>
+        <w:rPr>
+          <w:i/>
+        </w:rPr>
+        <w:t xml:space="preserve"> install –save express</w:t>
+      </w:r>
+      <w:r>
+        <w:rPr>
+          <w:i/>
+        </w:rPr>
+        <w:br/>
+      </w:r>
+      <w:proofErr w:type="spellStart"/>
+      <w:r>
+        <w:rPr>
+          <w:i/>
+        </w:rPr>
+        <w:t>npm</w:t>
+      </w:r>
+      <w:proofErr w:type="spellEnd"/>
+      <w:r>
+        <w:rPr>
+          <w:i/>
+        </w:rPr>
+        <w:t xml:space="preserve"> install –save body-parser</w:t>
+      </w:r>
+      <w:r>
+        <w:rPr>
+          <w:i/>
+        </w:rPr>
+        <w:br/>
+      </w:r>
+      <w:proofErr w:type="spellStart"/>
+      <w:r>
+        <w:rPr>
+          <w:i/>
+        </w:rPr>
+        <w:t>npm</w:t>
+      </w:r>
+      <w:proofErr w:type="spellEnd"/>
+      <w:r>
+        <w:rPr>
+          <w:i/>
+        </w:rPr>
+        <w:t xml:space="preserve"> install –save </w:t>
+      </w:r>
+      <w:proofErr w:type="spellStart"/>
+      <w:r>
+        <w:rPr>
+          <w:i/>
+        </w:rPr>
+        <w:t>cors</w:t>
+      </w:r>
+      <w:proofErr w:type="spellEnd"/>
+      <w:r>
+        <w:rPr>
+          <w:i/>
+        </w:rPr>
+        <w:br/>
+      </w:r>
+      <w:proofErr w:type="spellStart"/>
+      <w:r>
+        <w:rPr>
+          <w:i/>
+        </w:rPr>
+        <w:t>npm</w:t>
+      </w:r>
+      <w:proofErr w:type="spellEnd"/>
+      <w:r>
+        <w:rPr>
+          <w:i/>
+        </w:rPr>
+        <w:t xml:space="preserve"> install –save express-http-proxy</w:t>
+      </w:r>
+    </w:p>
+    <w:p>
+      <w:r>
+        <w:t>16</w:t>
+      </w:r>
+      <w:r>
+        <w:t xml:space="preserve">. </w:t>
+      </w:r>
+      <w:r>
+        <w:t xml:space="preserve">Create an </w:t>
+      </w:r>
+      <w:r>
+        <w:rPr>
+          <w:i/>
+        </w:rPr>
+        <w:t>app.js</w:t>
+      </w:r>
+      <w:r>
+        <w:rPr>
+          <w:i/>
+        </w:rPr>
         <w:t xml:space="preserve"> </w:t>
       </w:r>
+      <w:r>
+        <w:t xml:space="preserve">file in the same folder and import the modules you just installed. </w:t>
+      </w:r>
+    </w:p>
+    <w:p>
+      <w:pPr>
+        <w:shd w:val="clear" w:color="auto" w:fill="1E1E1E"/>
+        <w:spacing w:after="0" w:line="285" w:lineRule="atLeast"/>
+        <w:rPr>
+          <w:rFonts w:ascii="Consolas" w:eastAsia="Times New Roman" w:hAnsi="Consolas" w:cs="Times New Roman"/>
+          <w:color w:val="D4D4D4"/>
+          <w:sz w:val="21"/>
+          <w:szCs w:val="21"/>
+        </w:rPr>
+      </w:pPr>
+      <w:r>
+        <w:rPr>
+          <w:rFonts w:ascii="Consolas" w:eastAsia="Times New Roman" w:hAnsi="Consolas" w:cs="Times New Roman"/>
+          <w:color w:val="569CD6"/>
+          <w:sz w:val="21"/>
+          <w:szCs w:val="21"/>
+        </w:rPr>
+        <w:t>const</w:t>
+      </w:r>
+      <w:r>
+        <w:rPr>
+          <w:rFonts w:ascii="Consolas" w:eastAsia="Times New Roman" w:hAnsi="Consolas" w:cs="Times New Roman"/>
+          <w:color w:val="D4D4D4"/>
+          <w:sz w:val="21"/>
+          <w:szCs w:val="21"/>
+        </w:rPr>
+        <w:t> </w:t>
+      </w:r>
+      <w:r>
+        <w:rPr>
+          <w:rFonts w:ascii="Consolas" w:eastAsia="Times New Roman" w:hAnsi="Consolas" w:cs="Times New Roman"/>
+          <w:color w:val="9CDCFE"/>
+          <w:sz w:val="21"/>
+          <w:szCs w:val="21"/>
+        </w:rPr>
+        <w:t>express</w:t>
+      </w:r>
+      <w:r>
+        <w:rPr>
+          <w:rFonts w:ascii="Consolas" w:eastAsia="Times New Roman" w:hAnsi="Consolas" w:cs="Times New Roman"/>
+          <w:color w:val="D4D4D4"/>
+          <w:sz w:val="21"/>
+          <w:szCs w:val="21"/>
+        </w:rPr>
+        <w:t> = </w:t>
+      </w:r>
+      <w:r>
+        <w:rPr>
+          <w:rFonts w:ascii="Consolas" w:eastAsia="Times New Roman" w:hAnsi="Consolas" w:cs="Times New Roman"/>
+          <w:color w:val="DCDCAA"/>
+          <w:sz w:val="21"/>
+          <w:szCs w:val="21"/>
+        </w:rPr>
+        <w:t>require</w:t>
+      </w:r>
+      <w:r>
+        <w:rPr>
+          <w:rFonts w:ascii="Consolas" w:eastAsia="Times New Roman" w:hAnsi="Consolas" w:cs="Times New Roman"/>
+          <w:color w:val="D4D4D4"/>
+          <w:sz w:val="21"/>
+          <w:szCs w:val="21"/>
+        </w:rPr>
+        <w:t>(</w:t>
+      </w:r>
+      <w:r>
+        <w:rPr>
+          <w:rFonts w:ascii="Consolas" w:eastAsia="Times New Roman" w:hAnsi="Consolas" w:cs="Times New Roman"/>
+          <w:color w:val="CE9178"/>
+          <w:sz w:val="21"/>
+          <w:szCs w:val="21"/>
+        </w:rPr>
+        <w:t>'express'</w:t>
+      </w:r>
+      <w:r>
+        <w:rPr>
+          <w:rFonts w:ascii="Consolas" w:eastAsia="Times New Roman" w:hAnsi="Consolas" w:cs="Times New Roman"/>
+          <w:color w:val="D4D4D4"/>
+          <w:sz w:val="21"/>
+          <w:szCs w:val="21"/>
+        </w:rPr>
+        <w:t>)</w:t>
+      </w:r>
+    </w:p>
+    <w:p>
+      <w:pPr>
+        <w:shd w:val="clear" w:color="auto" w:fill="1E1E1E"/>
+        <w:spacing w:after="0" w:line="285" w:lineRule="atLeast"/>
+        <w:rPr>
+          <w:rFonts w:ascii="Consolas" w:eastAsia="Times New Roman" w:hAnsi="Consolas" w:cs="Times New Roman"/>
+          <w:color w:val="D4D4D4"/>
+          <w:sz w:val="21"/>
+          <w:szCs w:val="21"/>
+        </w:rPr>
+      </w:pPr>
+      <w:r>
+        <w:rPr>
+          <w:rFonts w:ascii="Consolas" w:eastAsia="Times New Roman" w:hAnsi="Consolas" w:cs="Times New Roman"/>
+          <w:color w:val="569CD6"/>
+          <w:sz w:val="21"/>
+          <w:szCs w:val="21"/>
+        </w:rPr>
+        <w:t>const</w:t>
+      </w:r>
+      <w:r>
+        <w:rPr>
+          <w:rFonts w:ascii="Consolas" w:eastAsia="Times New Roman" w:hAnsi="Consolas" w:cs="Times New Roman"/>
+          <w:color w:val="D4D4D4"/>
+          <w:sz w:val="21"/>
+          <w:szCs w:val="21"/>
+        </w:rPr>
+        <w:t> </w:t>
+      </w:r>
+      <w:r>
+        <w:rPr>
+          <w:rFonts w:ascii="Consolas" w:eastAsia="Times New Roman" w:hAnsi="Consolas" w:cs="Times New Roman"/>
+          <w:color w:val="9CDCFE"/>
+          <w:sz w:val="21"/>
+          <w:szCs w:val="21"/>
+        </w:rPr>
+        <w:t>path</w:t>
+      </w:r>
+      <w:r>
+        <w:rPr>
+          <w:rFonts w:ascii="Consolas" w:eastAsia="Times New Roman" w:hAnsi="Consolas" w:cs="Times New Roman"/>
+          <w:color w:val="D4D4D4"/>
+          <w:sz w:val="21"/>
+          <w:szCs w:val="21"/>
+        </w:rPr>
+        <w:t> = </w:t>
+      </w:r>
+      <w:r>
+        <w:rPr>
+          <w:rFonts w:ascii="Consolas" w:eastAsia="Times New Roman" w:hAnsi="Consolas" w:cs="Times New Roman"/>
+          <w:color w:val="DCDCAA"/>
+          <w:sz w:val="21"/>
+          <w:szCs w:val="21"/>
+        </w:rPr>
+        <w:t>require</w:t>
+      </w:r>
+      <w:r>
+        <w:rPr>
+          <w:rFonts w:ascii="Consolas" w:eastAsia="Times New Roman" w:hAnsi="Consolas" w:cs="Times New Roman"/>
+          <w:color w:val="D4D4D4"/>
+          <w:sz w:val="21"/>
+          <w:szCs w:val="21"/>
+        </w:rPr>
+        <w:t>(</w:t>
+      </w:r>
+      <w:r>
+        <w:rPr>
+          <w:rFonts w:ascii="Consolas" w:eastAsia="Times New Roman" w:hAnsi="Consolas" w:cs="Times New Roman"/>
+          <w:color w:val="CE9178"/>
+          <w:sz w:val="21"/>
+          <w:szCs w:val="21"/>
+        </w:rPr>
+        <w:t>'path'</w:t>
+      </w:r>
+      <w:r>
+        <w:rPr>
+          <w:rFonts w:ascii="Consolas" w:eastAsia="Times New Roman" w:hAnsi="Consolas" w:cs="Times New Roman"/>
+          <w:color w:val="D4D4D4"/>
+          <w:sz w:val="21"/>
+          <w:szCs w:val="21"/>
+        </w:rPr>
+        <w:t>);</w:t>
+      </w:r>
+    </w:p>
+    <w:p>
+      <w:pPr>
+        <w:shd w:val="clear" w:color="auto" w:fill="1E1E1E"/>
+        <w:spacing w:after="0" w:line="285" w:lineRule="atLeast"/>
+        <w:rPr>
+          <w:rFonts w:ascii="Consolas" w:eastAsia="Times New Roman" w:hAnsi="Consolas" w:cs="Times New Roman"/>
+          <w:color w:val="D4D4D4"/>
+          <w:sz w:val="21"/>
+          <w:szCs w:val="21"/>
+        </w:rPr>
+      </w:pPr>
+      <w:r>
+        <w:rPr>
+          <w:rFonts w:ascii="Consolas" w:eastAsia="Times New Roman" w:hAnsi="Consolas" w:cs="Times New Roman"/>
+          <w:color w:val="569CD6"/>
+          <w:sz w:val="21"/>
+          <w:szCs w:val="21"/>
+        </w:rPr>
+        <w:t>const</w:t>
+      </w:r>
+      <w:r>
+        <w:rPr>
+          <w:rFonts w:ascii="Consolas" w:eastAsia="Times New Roman" w:hAnsi="Consolas" w:cs="Times New Roman"/>
+          <w:color w:val="D4D4D4"/>
+          <w:sz w:val="21"/>
+          <w:szCs w:val="21"/>
+        </w:rPr>
+        <w:t> </w:t>
+      </w:r>
       <w:proofErr w:type="spellStart"/>
       <w:r>
         <w:rPr>
+          <w:rFonts w:ascii="Consolas" w:eastAsia="Times New Roman" w:hAnsi="Consolas" w:cs="Times New Roman"/>
+          <w:color w:val="9CDCFE"/>
+          <w:sz w:val="21"/>
+          <w:szCs w:val="21"/>
+        </w:rPr>
+        <w:t>bodyParser</w:t>
+      </w:r>
+      <w:proofErr w:type="spellEnd"/>
+      <w:r>
+        <w:rPr>
+          <w:rFonts w:ascii="Consolas" w:eastAsia="Times New Roman" w:hAnsi="Consolas" w:cs="Times New Roman"/>
+          <w:color w:val="D4D4D4"/>
+          <w:sz w:val="21"/>
+          <w:szCs w:val="21"/>
+        </w:rPr>
+        <w:t> = </w:t>
+      </w:r>
+      <w:r>
+        <w:rPr>
+          <w:rFonts w:ascii="Consolas" w:eastAsia="Times New Roman" w:hAnsi="Consolas" w:cs="Times New Roman"/>
+          <w:color w:val="DCDCAA"/>
+          <w:sz w:val="21"/>
+          <w:szCs w:val="21"/>
+        </w:rPr>
+        <w:t>require</w:t>
+      </w:r>
+      <w:r>
+        <w:rPr>
+          <w:rFonts w:ascii="Consolas" w:eastAsia="Times New Roman" w:hAnsi="Consolas" w:cs="Times New Roman"/>
+          <w:color w:val="D4D4D4"/>
+          <w:sz w:val="21"/>
+          <w:szCs w:val="21"/>
+        </w:rPr>
+        <w:t>(</w:t>
+      </w:r>
+      <w:r>
+        <w:rPr>
+          <w:rFonts w:ascii="Consolas" w:eastAsia="Times New Roman" w:hAnsi="Consolas" w:cs="Times New Roman"/>
+          <w:color w:val="CE9178"/>
+          <w:sz w:val="21"/>
+          <w:szCs w:val="21"/>
+        </w:rPr>
+        <w:t>'body-parser'</w:t>
+      </w:r>
+      <w:r>
+        <w:rPr>
+          <w:rFonts w:ascii="Consolas" w:eastAsia="Times New Roman" w:hAnsi="Consolas" w:cs="Times New Roman"/>
+          <w:color w:val="D4D4D4"/>
+          <w:sz w:val="21"/>
+          <w:szCs w:val="21"/>
+        </w:rPr>
+        <w:t>)</w:t>
+      </w:r>
+    </w:p>
+    <w:p>
+      <w:pPr>
+        <w:shd w:val="clear" w:color="auto" w:fill="1E1E1E"/>
+        <w:spacing w:after="0" w:line="285" w:lineRule="atLeast"/>
+        <w:rPr>
+          <w:rFonts w:ascii="Consolas" w:eastAsia="Times New Roman" w:hAnsi="Consolas" w:cs="Times New Roman"/>
+          <w:color w:val="D4D4D4"/>
+          <w:sz w:val="21"/>
+          <w:szCs w:val="21"/>
+        </w:rPr>
+      </w:pPr>
+      <w:r>
+        <w:rPr>
+          <w:rFonts w:ascii="Consolas" w:eastAsia="Times New Roman" w:hAnsi="Consolas" w:cs="Times New Roman"/>
+          <w:color w:val="569CD6"/>
+          <w:sz w:val="21"/>
+          <w:szCs w:val="21"/>
+        </w:rPr>
+        <w:t>const</w:t>
+      </w:r>
+      <w:r>
+        <w:rPr>
+          <w:rFonts w:ascii="Consolas" w:eastAsia="Times New Roman" w:hAnsi="Consolas" w:cs="Times New Roman"/>
+          <w:color w:val="D4D4D4"/>
+          <w:sz w:val="21"/>
+          <w:szCs w:val="21"/>
+        </w:rPr>
+        <w:t> </w:t>
+      </w:r>
+      <w:proofErr w:type="spellStart"/>
+      <w:r>
+        <w:rPr>
+          <w:rFonts w:ascii="Consolas" w:eastAsia="Times New Roman" w:hAnsi="Consolas" w:cs="Times New Roman"/>
+          <w:color w:val="9CDCFE"/>
+          <w:sz w:val="21"/>
+          <w:szCs w:val="21"/>
+        </w:rPr>
+        <w:t>cors</w:t>
+      </w:r>
+      <w:proofErr w:type="spellEnd"/>
+      <w:r>
+        <w:rPr>
+          <w:rFonts w:ascii="Consolas" w:eastAsia="Times New Roman" w:hAnsi="Consolas" w:cs="Times New Roman"/>
+          <w:color w:val="D4D4D4"/>
+          <w:sz w:val="21"/>
+          <w:szCs w:val="21"/>
+        </w:rPr>
+        <w:t> = </w:t>
+      </w:r>
+      <w:r>
+        <w:rPr>
+          <w:rFonts w:ascii="Consolas" w:eastAsia="Times New Roman" w:hAnsi="Consolas" w:cs="Times New Roman"/>
+          <w:color w:val="DCDCAA"/>
+          <w:sz w:val="21"/>
+          <w:szCs w:val="21"/>
+        </w:rPr>
+        <w:t>require</w:t>
+      </w:r>
+      <w:r>
+        <w:rPr>
+          <w:rFonts w:ascii="Consolas" w:eastAsia="Times New Roman" w:hAnsi="Consolas" w:cs="Times New Roman"/>
+          <w:color w:val="D4D4D4"/>
+          <w:sz w:val="21"/>
+          <w:szCs w:val="21"/>
+        </w:rPr>
+        <w:t>(</w:t>
+      </w:r>
+      <w:r>
+        <w:rPr>
+          <w:rFonts w:ascii="Consolas" w:eastAsia="Times New Roman" w:hAnsi="Consolas" w:cs="Times New Roman"/>
+          <w:color w:val="CE9178"/>
+          <w:sz w:val="21"/>
+          <w:szCs w:val="21"/>
+        </w:rPr>
+        <w:t>'</w:t>
+      </w:r>
+      <w:proofErr w:type="spellStart"/>
+      <w:r>
+        <w:rPr>
+          <w:rFonts w:ascii="Consolas" w:eastAsia="Times New Roman" w:hAnsi="Consolas" w:cs="Times New Roman"/>
+          <w:color w:val="CE9178"/>
+          <w:sz w:val="21"/>
+          <w:szCs w:val="21"/>
+        </w:rPr>
+        <w:t>cors</w:t>
+      </w:r>
+      <w:proofErr w:type="spellEnd"/>
+      <w:r>
+        <w:rPr>
+          <w:rFonts w:ascii="Consolas" w:eastAsia="Times New Roman" w:hAnsi="Consolas" w:cs="Times New Roman"/>
+          <w:color w:val="CE9178"/>
+          <w:sz w:val="21"/>
+          <w:szCs w:val="21"/>
+        </w:rPr>
+        <w:t>'</w:t>
+      </w:r>
+      <w:r>
+        <w:rPr>
+          <w:rFonts w:ascii="Consolas" w:eastAsia="Times New Roman" w:hAnsi="Consolas" w:cs="Times New Roman"/>
+          <w:color w:val="D4D4D4"/>
+          <w:sz w:val="21"/>
+          <w:szCs w:val="21"/>
+        </w:rPr>
+        <w:t>)</w:t>
+      </w:r>
+    </w:p>
+    <w:p>
+      <w:pPr>
+        <w:shd w:val="clear" w:color="auto" w:fill="1E1E1E"/>
+        <w:spacing w:after="0" w:line="285" w:lineRule="atLeast"/>
+        <w:rPr>
+          <w:rFonts w:ascii="Consolas" w:eastAsia="Times New Roman" w:hAnsi="Consolas" w:cs="Times New Roman"/>
+          <w:color w:val="D4D4D4"/>
+          <w:sz w:val="21"/>
+          <w:szCs w:val="21"/>
+        </w:rPr>
+      </w:pPr>
+      <w:r>
+        <w:rPr>
+          <w:rFonts w:ascii="Consolas" w:eastAsia="Times New Roman" w:hAnsi="Consolas" w:cs="Times New Roman"/>
+          <w:color w:val="569CD6"/>
+          <w:sz w:val="21"/>
+          <w:szCs w:val="21"/>
+        </w:rPr>
+        <w:t>const</w:t>
+      </w:r>
+      <w:r>
+        <w:rPr>
+          <w:rFonts w:ascii="Consolas" w:eastAsia="Times New Roman" w:hAnsi="Consolas" w:cs="Times New Roman"/>
+          <w:color w:val="D4D4D4"/>
+          <w:sz w:val="21"/>
+          <w:szCs w:val="21"/>
+        </w:rPr>
+        <w:t> </w:t>
+      </w:r>
+      <w:r>
+        <w:rPr>
+          <w:rFonts w:ascii="Consolas" w:eastAsia="Times New Roman" w:hAnsi="Consolas" w:cs="Times New Roman"/>
+          <w:color w:val="9CDCFE"/>
+          <w:sz w:val="21"/>
+          <w:szCs w:val="21"/>
+        </w:rPr>
+        <w:t>helper</w:t>
+      </w:r>
+      <w:r>
+        <w:rPr>
+          <w:rFonts w:ascii="Consolas" w:eastAsia="Times New Roman" w:hAnsi="Consolas" w:cs="Times New Roman"/>
+          <w:color w:val="D4D4D4"/>
+          <w:sz w:val="21"/>
+          <w:szCs w:val="21"/>
+        </w:rPr>
+        <w:t> = </w:t>
+      </w:r>
+      <w:r>
+        <w:rPr>
+          <w:rFonts w:ascii="Consolas" w:eastAsia="Times New Roman" w:hAnsi="Consolas" w:cs="Times New Roman"/>
+          <w:color w:val="DCDCAA"/>
+          <w:sz w:val="21"/>
+          <w:szCs w:val="21"/>
+        </w:rPr>
+        <w:t>require</w:t>
+      </w:r>
+      <w:r>
+        <w:rPr>
+          <w:rFonts w:ascii="Consolas" w:eastAsia="Times New Roman" w:hAnsi="Consolas" w:cs="Times New Roman"/>
+          <w:color w:val="D4D4D4"/>
+          <w:sz w:val="21"/>
+          <w:szCs w:val="21"/>
+        </w:rPr>
+        <w:t>(</w:t>
+      </w:r>
+      <w:r>
+        <w:rPr>
+          <w:rFonts w:ascii="Consolas" w:eastAsia="Times New Roman" w:hAnsi="Consolas" w:cs="Times New Roman"/>
+          <w:color w:val="CE9178"/>
+          <w:sz w:val="21"/>
+          <w:szCs w:val="21"/>
+        </w:rPr>
+        <w:t>'./helper.js'</w:t>
+      </w:r>
+      <w:r>
+        <w:rPr>
+          <w:rFonts w:ascii="Consolas" w:eastAsia="Times New Roman" w:hAnsi="Consolas" w:cs="Times New Roman"/>
+          <w:color w:val="D4D4D4"/>
+          <w:sz w:val="21"/>
+          <w:szCs w:val="21"/>
+        </w:rPr>
+        <w:t>)</w:t>
+      </w:r>
+    </w:p>
+    <w:p>
+      <w:pPr>
+        <w:shd w:val="clear" w:color="auto" w:fill="1E1E1E"/>
+        <w:spacing w:after="0" w:line="285" w:lineRule="atLeast"/>
+        <w:rPr>
+          <w:rFonts w:ascii="Consolas" w:eastAsia="Times New Roman" w:hAnsi="Consolas" w:cs="Times New Roman"/>
+          <w:color w:val="D4D4D4"/>
+          <w:sz w:val="21"/>
+          <w:szCs w:val="21"/>
+        </w:rPr>
+      </w:pPr>
+      <w:r>
+        <w:rPr>
+          <w:rFonts w:ascii="Consolas" w:eastAsia="Times New Roman" w:hAnsi="Consolas" w:cs="Times New Roman"/>
+          <w:color w:val="569CD6"/>
+          <w:sz w:val="21"/>
+          <w:szCs w:val="21"/>
+        </w:rPr>
+        <w:t>const</w:t>
+      </w:r>
+      <w:r>
+        <w:rPr>
+          <w:rFonts w:ascii="Consolas" w:eastAsia="Times New Roman" w:hAnsi="Consolas" w:cs="Times New Roman"/>
+          <w:color w:val="D4D4D4"/>
+          <w:sz w:val="21"/>
+          <w:szCs w:val="21"/>
+        </w:rPr>
+        <w:t> </w:t>
+      </w:r>
+      <w:r>
+        <w:rPr>
+          <w:rFonts w:ascii="Consolas" w:eastAsia="Times New Roman" w:hAnsi="Consolas" w:cs="Times New Roman"/>
+          <w:color w:val="9CDCFE"/>
+          <w:sz w:val="21"/>
+          <w:szCs w:val="21"/>
+        </w:rPr>
+        <w:t>proxy</w:t>
+      </w:r>
+      <w:r>
+        <w:rPr>
+          <w:rFonts w:ascii="Consolas" w:eastAsia="Times New Roman" w:hAnsi="Consolas" w:cs="Times New Roman"/>
+          <w:color w:val="D4D4D4"/>
+          <w:sz w:val="21"/>
+          <w:szCs w:val="21"/>
+        </w:rPr>
+        <w:t> = </w:t>
+      </w:r>
+      <w:r>
+        <w:rPr>
+          <w:rFonts w:ascii="Consolas" w:eastAsia="Times New Roman" w:hAnsi="Consolas" w:cs="Times New Roman"/>
+          <w:color w:val="DCDCAA"/>
+          <w:sz w:val="21"/>
+          <w:szCs w:val="21"/>
+        </w:rPr>
+        <w:t>require</w:t>
+      </w:r>
+      <w:r>
+        <w:rPr>
+          <w:rFonts w:ascii="Consolas" w:eastAsia="Times New Roman" w:hAnsi="Consolas" w:cs="Times New Roman"/>
+          <w:color w:val="D4D4D4"/>
+          <w:sz w:val="21"/>
+          <w:szCs w:val="21"/>
+        </w:rPr>
+        <w:t>(</w:t>
+      </w:r>
+      <w:r>
+        <w:rPr>
+          <w:rFonts w:ascii="Consolas" w:eastAsia="Times New Roman" w:hAnsi="Consolas" w:cs="Times New Roman"/>
+          <w:color w:val="CE9178"/>
+          <w:sz w:val="21"/>
+          <w:szCs w:val="21"/>
+        </w:rPr>
+        <w:t>'express-http-proxy'</w:t>
+      </w:r>
+      <w:r>
+        <w:rPr>
+          <w:rFonts w:ascii="Consolas" w:eastAsia="Times New Roman" w:hAnsi="Consolas" w:cs="Times New Roman"/>
+          <w:color w:val="D4D4D4"/>
+          <w:sz w:val="21"/>
+          <w:szCs w:val="21"/>
+        </w:rPr>
+        <w:t>);</w:t>
+      </w:r>
+    </w:p>
+    <w:p>
+      <w:r>
+        <w:br/>
+      </w:r>
+      <w:r>
+        <w:t>17. Make sure Express is instantiated and configured with the following middleware,</w:t>
+      </w:r>
+    </w:p>
+    <w:p>
+      <w:pPr>
+        <w:shd w:val="clear" w:color="auto" w:fill="1E1E1E"/>
+        <w:spacing w:after="0" w:line="285" w:lineRule="atLeast"/>
+        <w:rPr>
+          <w:rFonts w:ascii="Consolas" w:eastAsia="Times New Roman" w:hAnsi="Consolas" w:cs="Times New Roman"/>
+          <w:color w:val="D4D4D4"/>
+          <w:sz w:val="21"/>
+          <w:szCs w:val="21"/>
+        </w:rPr>
+      </w:pPr>
+      <w:r>
+        <w:rPr>
+          <w:rFonts w:ascii="Consolas" w:eastAsia="Times New Roman" w:hAnsi="Consolas" w:cs="Times New Roman"/>
+          <w:color w:val="6A9955"/>
+          <w:sz w:val="21"/>
+          <w:szCs w:val="21"/>
+        </w:rPr>
+        <w:t>// EXPRESS SETUP</w:t>
+      </w:r>
+    </w:p>
+    <w:p>
+      <w:pPr>
+        <w:shd w:val="clear" w:color="auto" w:fill="1E1E1E"/>
+        <w:spacing w:after="0" w:line="285" w:lineRule="atLeast"/>
+        <w:rPr>
+          <w:rFonts w:ascii="Consolas" w:eastAsia="Times New Roman" w:hAnsi="Consolas" w:cs="Times New Roman"/>
+          <w:color w:val="D4D4D4"/>
+          <w:sz w:val="21"/>
+          <w:szCs w:val="21"/>
+        </w:rPr>
+      </w:pPr>
+      <w:r>
+        <w:rPr>
+          <w:rFonts w:ascii="Consolas" w:eastAsia="Times New Roman" w:hAnsi="Consolas" w:cs="Times New Roman"/>
+          <w:color w:val="569CD6"/>
+          <w:sz w:val="21"/>
+          <w:szCs w:val="21"/>
+        </w:rPr>
+        <w:t>const</w:t>
+      </w:r>
+      <w:r>
+        <w:rPr>
+          <w:rFonts w:ascii="Consolas" w:eastAsia="Times New Roman" w:hAnsi="Consolas" w:cs="Times New Roman"/>
+          <w:color w:val="D4D4D4"/>
+          <w:sz w:val="21"/>
+          <w:szCs w:val="21"/>
+        </w:rPr>
+        <w:t> </w:t>
+      </w:r>
+      <w:r>
+        <w:rPr>
+          <w:rFonts w:ascii="Consolas" w:eastAsia="Times New Roman" w:hAnsi="Consolas" w:cs="Times New Roman"/>
+          <w:color w:val="9CDCFE"/>
+          <w:sz w:val="21"/>
+          <w:szCs w:val="21"/>
+        </w:rPr>
+        <w:t>app</w:t>
+      </w:r>
+      <w:r>
+        <w:rPr>
+          <w:rFonts w:ascii="Consolas" w:eastAsia="Times New Roman" w:hAnsi="Consolas" w:cs="Times New Roman"/>
+          <w:color w:val="D4D4D4"/>
+          <w:sz w:val="21"/>
+          <w:szCs w:val="21"/>
+        </w:rPr>
+        <w:t> = </w:t>
+      </w:r>
+      <w:proofErr w:type="gramStart"/>
+      <w:r>
+        <w:rPr>
+          <w:rFonts w:ascii="Consolas" w:eastAsia="Times New Roman" w:hAnsi="Consolas" w:cs="Times New Roman"/>
+          <w:color w:val="DCDCAA"/>
+          <w:sz w:val="21"/>
+          <w:szCs w:val="21"/>
+        </w:rPr>
+        <w:t>express</w:t>
+      </w:r>
+      <w:r>
+        <w:rPr>
+          <w:rFonts w:ascii="Consolas" w:eastAsia="Times New Roman" w:hAnsi="Consolas" w:cs="Times New Roman"/>
+          <w:color w:val="D4D4D4"/>
+          <w:sz w:val="21"/>
+          <w:szCs w:val="21"/>
+        </w:rPr>
+        <w:t>(</w:t>
+      </w:r>
+      <w:proofErr w:type="gramEnd"/>
+      <w:r>
+        <w:rPr>
+          <w:rFonts w:ascii="Consolas" w:eastAsia="Times New Roman" w:hAnsi="Consolas" w:cs="Times New Roman"/>
+          <w:color w:val="D4D4D4"/>
+          <w:sz w:val="21"/>
+          <w:szCs w:val="21"/>
+        </w:rPr>
+        <w:t>)</w:t>
+      </w:r>
+    </w:p>
+    <w:p>
+      <w:pPr>
+        <w:shd w:val="clear" w:color="auto" w:fill="1E1E1E"/>
+        <w:spacing w:after="0" w:line="285" w:lineRule="atLeast"/>
+        <w:rPr>
+          <w:rFonts w:ascii="Consolas" w:eastAsia="Times New Roman" w:hAnsi="Consolas" w:cs="Times New Roman"/>
+          <w:color w:val="D4D4D4"/>
+          <w:sz w:val="21"/>
+          <w:szCs w:val="21"/>
+        </w:rPr>
+      </w:pPr>
+      <w:proofErr w:type="spellStart"/>
+      <w:proofErr w:type="gramStart"/>
+      <w:r>
+        <w:rPr>
+          <w:rFonts w:ascii="Consolas" w:eastAsia="Times New Roman" w:hAnsi="Consolas" w:cs="Times New Roman"/>
+          <w:color w:val="9CDCFE"/>
+          <w:sz w:val="21"/>
+          <w:szCs w:val="21"/>
+        </w:rPr>
+        <w:t>app</w:t>
+      </w:r>
+      <w:r>
+        <w:rPr>
+          <w:rFonts w:ascii="Consolas" w:eastAsia="Times New Roman" w:hAnsi="Consolas" w:cs="Times New Roman"/>
+          <w:color w:val="D4D4D4"/>
+          <w:sz w:val="21"/>
+          <w:szCs w:val="21"/>
+        </w:rPr>
+        <w:t>.</w:t>
+      </w:r>
+      <w:r>
+        <w:rPr>
+          <w:rFonts w:ascii="Consolas" w:eastAsia="Times New Roman" w:hAnsi="Consolas" w:cs="Times New Roman"/>
+          <w:color w:val="DCDCAA"/>
+          <w:sz w:val="21"/>
+          <w:szCs w:val="21"/>
+        </w:rPr>
+        <w:t>use</w:t>
+      </w:r>
+      <w:proofErr w:type="spellEnd"/>
+      <w:r>
+        <w:rPr>
+          <w:rFonts w:ascii="Consolas" w:eastAsia="Times New Roman" w:hAnsi="Consolas" w:cs="Times New Roman"/>
+          <w:color w:val="D4D4D4"/>
+          <w:sz w:val="21"/>
+          <w:szCs w:val="21"/>
+        </w:rPr>
+        <w:t>(</w:t>
+      </w:r>
+      <w:proofErr w:type="spellStart"/>
+      <w:proofErr w:type="gramEnd"/>
+      <w:r>
+        <w:rPr>
+          <w:rFonts w:ascii="Consolas" w:eastAsia="Times New Roman" w:hAnsi="Consolas" w:cs="Times New Roman"/>
+          <w:color w:val="9CDCFE"/>
+          <w:sz w:val="21"/>
+          <w:szCs w:val="21"/>
+        </w:rPr>
+        <w:t>bodyParser</w:t>
+      </w:r>
+      <w:r>
+        <w:rPr>
+          <w:rFonts w:ascii="Consolas" w:eastAsia="Times New Roman" w:hAnsi="Consolas" w:cs="Times New Roman"/>
+          <w:color w:val="D4D4D4"/>
+          <w:sz w:val="21"/>
+          <w:szCs w:val="21"/>
+        </w:rPr>
+        <w:t>.</w:t>
+      </w:r>
+      <w:r>
+        <w:rPr>
+          <w:rFonts w:ascii="Consolas" w:eastAsia="Times New Roman" w:hAnsi="Consolas" w:cs="Times New Roman"/>
+          <w:color w:val="DCDCAA"/>
+          <w:sz w:val="21"/>
+          <w:szCs w:val="21"/>
+        </w:rPr>
+        <w:t>urlencoded</w:t>
+      </w:r>
+      <w:proofErr w:type="spellEnd"/>
+      <w:r>
+        <w:rPr>
+          <w:rFonts w:ascii="Consolas" w:eastAsia="Times New Roman" w:hAnsi="Consolas" w:cs="Times New Roman"/>
+          <w:color w:val="D4D4D4"/>
+          <w:sz w:val="21"/>
+          <w:szCs w:val="21"/>
+        </w:rPr>
+        <w:t>({</w:t>
+      </w:r>
+      <w:r>
+        <w:rPr>
+          <w:rFonts w:ascii="Consolas" w:eastAsia="Times New Roman" w:hAnsi="Consolas" w:cs="Times New Roman"/>
+          <w:color w:val="9CDCFE"/>
+          <w:sz w:val="21"/>
+          <w:szCs w:val="21"/>
+        </w:rPr>
+        <w:t>extended :</w:t>
+      </w:r>
+      <w:r>
+        <w:rPr>
+          <w:rFonts w:ascii="Consolas" w:eastAsia="Times New Roman" w:hAnsi="Consolas" w:cs="Times New Roman"/>
+          <w:color w:val="D4D4D4"/>
+          <w:sz w:val="21"/>
+          <w:szCs w:val="21"/>
+        </w:rPr>
+        <w:t> </w:t>
+      </w:r>
+      <w:r>
+        <w:rPr>
+          <w:rFonts w:ascii="Consolas" w:eastAsia="Times New Roman" w:hAnsi="Consolas" w:cs="Times New Roman"/>
+          <w:color w:val="569CD6"/>
+          <w:sz w:val="21"/>
+          <w:szCs w:val="21"/>
+        </w:rPr>
+        <w:t>false</w:t>
+      </w:r>
+      <w:r>
+        <w:rPr>
+          <w:rFonts w:ascii="Consolas" w:eastAsia="Times New Roman" w:hAnsi="Consolas" w:cs="Times New Roman"/>
+          <w:color w:val="D4D4D4"/>
+          <w:sz w:val="21"/>
+          <w:szCs w:val="21"/>
+        </w:rPr>
+        <w:t>}))</w:t>
+      </w:r>
+    </w:p>
+    <w:p>
+      <w:pPr>
+        <w:shd w:val="clear" w:color="auto" w:fill="1E1E1E"/>
+        <w:spacing w:after="0" w:line="285" w:lineRule="atLeast"/>
+        <w:rPr>
+          <w:rFonts w:ascii="Consolas" w:eastAsia="Times New Roman" w:hAnsi="Consolas" w:cs="Times New Roman"/>
+          <w:color w:val="D4D4D4"/>
+          <w:sz w:val="21"/>
+          <w:szCs w:val="21"/>
+        </w:rPr>
+      </w:pPr>
+      <w:r>
+        <w:rPr>
+          <w:rFonts w:ascii="Consolas" w:eastAsia="Times New Roman" w:hAnsi="Consolas" w:cs="Times New Roman"/>
+          <w:color w:val="6A9955"/>
+          <w:sz w:val="21"/>
+          <w:szCs w:val="21"/>
+        </w:rPr>
+        <w:t>// ENABLE CORS</w:t>
+      </w:r>
+    </w:p>
+    <w:p>
+      <w:pPr>
+        <w:shd w:val="clear" w:color="auto" w:fill="1E1E1E"/>
+        <w:spacing w:after="0" w:line="285" w:lineRule="atLeast"/>
+        <w:rPr>
+          <w:rFonts w:ascii="Consolas" w:eastAsia="Times New Roman" w:hAnsi="Consolas" w:cs="Times New Roman"/>
+          <w:color w:val="D4D4D4"/>
+          <w:sz w:val="21"/>
+          <w:szCs w:val="21"/>
+        </w:rPr>
+      </w:pPr>
+      <w:proofErr w:type="spellStart"/>
+      <w:r>
+        <w:rPr>
+          <w:rFonts w:ascii="Consolas" w:eastAsia="Times New Roman" w:hAnsi="Consolas" w:cs="Times New Roman"/>
+          <w:color w:val="9CDCFE"/>
+          <w:sz w:val="21"/>
+          <w:szCs w:val="21"/>
+        </w:rPr>
+        <w:t>app</w:t>
+      </w:r>
+      <w:r>
+        <w:rPr>
+          <w:rFonts w:ascii="Consolas" w:eastAsia="Times New Roman" w:hAnsi="Consolas" w:cs="Times New Roman"/>
+          <w:color w:val="D4D4D4"/>
+          <w:sz w:val="21"/>
+          <w:szCs w:val="21"/>
+        </w:rPr>
+        <w:t>.</w:t>
+      </w:r>
+      <w:r>
+        <w:rPr>
+          <w:rFonts w:ascii="Consolas" w:eastAsia="Times New Roman" w:hAnsi="Consolas" w:cs="Times New Roman"/>
+          <w:color w:val="DCDCAA"/>
+          <w:sz w:val="21"/>
+          <w:szCs w:val="21"/>
+        </w:rPr>
+        <w:t>use</w:t>
+      </w:r>
+      <w:proofErr w:type="spellEnd"/>
+      <w:r>
+        <w:rPr>
+          <w:rFonts w:ascii="Consolas" w:eastAsia="Times New Roman" w:hAnsi="Consolas" w:cs="Times New Roman"/>
+          <w:color w:val="D4D4D4"/>
+          <w:sz w:val="21"/>
+          <w:szCs w:val="21"/>
+        </w:rPr>
+        <w:t>(</w:t>
+      </w:r>
+      <w:proofErr w:type="spellStart"/>
+      <w:proofErr w:type="gramStart"/>
+      <w:r>
+        <w:rPr>
+          <w:rFonts w:ascii="Consolas" w:eastAsia="Times New Roman" w:hAnsi="Consolas" w:cs="Times New Roman"/>
+          <w:color w:val="DCDCAA"/>
+          <w:sz w:val="21"/>
+          <w:szCs w:val="21"/>
+        </w:rPr>
+        <w:t>cors</w:t>
+      </w:r>
+      <w:proofErr w:type="spellEnd"/>
+      <w:r>
+        <w:rPr>
+          <w:rFonts w:ascii="Consolas" w:eastAsia="Times New Roman" w:hAnsi="Consolas" w:cs="Times New Roman"/>
+          <w:color w:val="D4D4D4"/>
+          <w:sz w:val="21"/>
+          <w:szCs w:val="21"/>
+        </w:rPr>
+        <w:t>(</w:t>
+      </w:r>
+      <w:proofErr w:type="gramEnd"/>
+      <w:r>
+        <w:rPr>
+          <w:rFonts w:ascii="Consolas" w:eastAsia="Times New Roman" w:hAnsi="Consolas" w:cs="Times New Roman"/>
+          <w:color w:val="D4D4D4"/>
+          <w:sz w:val="21"/>
+          <w:szCs w:val="21"/>
+        </w:rPr>
+        <w:t>))</w:t>
+      </w:r>
+    </w:p>
+    <w:p>
+      <w:r>
+        <w:br/>
+      </w:r>
+      <w:r>
+        <w:t>18. Finally, set up proxy middleware and be sure to intercept the request before it goes out and append the Authorization header with the API key in Step 12.</w:t>
+      </w:r>
+    </w:p>
+    <w:p>
+      <w:pPr>
+        <w:shd w:val="clear" w:color="auto" w:fill="1E1E1E"/>
+        <w:spacing w:after="0" w:line="285" w:lineRule="atLeast"/>
+        <w:rPr>
+          <w:rFonts w:ascii="Consolas" w:eastAsia="Times New Roman" w:hAnsi="Consolas" w:cs="Times New Roman"/>
+          <w:color w:val="D4D4D4"/>
+          <w:sz w:val="21"/>
+          <w:szCs w:val="21"/>
+        </w:rPr>
+      </w:pPr>
+      <w:r>
+        <w:rPr>
+          <w:rFonts w:ascii="Consolas" w:eastAsia="Times New Roman" w:hAnsi="Consolas" w:cs="Times New Roman"/>
+          <w:color w:val="D4D4D4"/>
+          <w:sz w:val="21"/>
+          <w:szCs w:val="21"/>
+        </w:rPr>
+        <w:t>  </w:t>
+      </w:r>
+      <w:r>
+        <w:rPr>
+          <w:rFonts w:ascii="Consolas" w:eastAsia="Times New Roman" w:hAnsi="Consolas" w:cs="Times New Roman"/>
+          <w:color w:val="6A9955"/>
+          <w:sz w:val="21"/>
+          <w:szCs w:val="21"/>
+        </w:rPr>
+        <w:t>// GRAFANA AUTHENTICATED PROXY</w:t>
+      </w:r>
+    </w:p>
+    <w:p>
+      <w:pPr>
+        <w:shd w:val="clear" w:color="auto" w:fill="1E1E1E"/>
+        <w:spacing w:after="0" w:line="285" w:lineRule="atLeast"/>
+        <w:rPr>
+          <w:rFonts w:ascii="Consolas" w:eastAsia="Times New Roman" w:hAnsi="Consolas" w:cs="Times New Roman"/>
+          <w:color w:val="D4D4D4"/>
+          <w:sz w:val="21"/>
+          <w:szCs w:val="21"/>
+        </w:rPr>
+      </w:pPr>
+      <w:proofErr w:type="gramStart"/>
+      <w:r>
+        <w:rPr>
+          <w:rFonts w:ascii="Consolas" w:eastAsia="Times New Roman" w:hAnsi="Consolas" w:cs="Times New Roman"/>
+          <w:color w:val="9CDCFE"/>
+          <w:sz w:val="21"/>
+          <w:szCs w:val="21"/>
+        </w:rPr>
+        <w:t>app</w:t>
+      </w:r>
+      <w:r>
+        <w:rPr>
+          <w:rFonts w:ascii="Consolas" w:eastAsia="Times New Roman" w:hAnsi="Consolas" w:cs="Times New Roman"/>
+          <w:color w:val="D4D4D4"/>
+          <w:sz w:val="21"/>
+          <w:szCs w:val="21"/>
+        </w:rPr>
+        <w:t>.</w:t>
+      </w:r>
+      <w:r>
+        <w:rPr>
+          <w:rFonts w:ascii="Consolas" w:eastAsia="Times New Roman" w:hAnsi="Consolas" w:cs="Times New Roman"/>
+          <w:color w:val="DCDCAA"/>
+          <w:sz w:val="21"/>
+          <w:szCs w:val="21"/>
+        </w:rPr>
+        <w:t>use</w:t>
+      </w:r>
+      <w:r>
+        <w:rPr>
+          <w:rFonts w:ascii="Consolas" w:eastAsia="Times New Roman" w:hAnsi="Consolas" w:cs="Times New Roman"/>
+          <w:color w:val="D4D4D4"/>
+          <w:sz w:val="21"/>
+          <w:szCs w:val="21"/>
+        </w:rPr>
+        <w:t>(</w:t>
+      </w:r>
+      <w:proofErr w:type="gramEnd"/>
+      <w:r>
+        <w:rPr>
+          <w:rFonts w:ascii="Consolas" w:eastAsia="Times New Roman" w:hAnsi="Consolas" w:cs="Times New Roman"/>
+          <w:color w:val="CE9178"/>
+          <w:sz w:val="21"/>
+          <w:szCs w:val="21"/>
+        </w:rPr>
+        <w:t>'/proxy/grafana/getAuthPanel'</w:t>
+      </w:r>
+      <w:r>
+        <w:rPr>
+          <w:rFonts w:ascii="Consolas" w:eastAsia="Times New Roman" w:hAnsi="Consolas" w:cs="Times New Roman"/>
+          <w:color w:val="D4D4D4"/>
+          <w:sz w:val="21"/>
+          <w:szCs w:val="21"/>
+        </w:rPr>
+        <w:t>, </w:t>
+      </w:r>
+      <w:r>
+        <w:rPr>
+          <w:rFonts w:ascii="Consolas" w:eastAsia="Times New Roman" w:hAnsi="Consolas" w:cs="Times New Roman"/>
+          <w:color w:val="DCDCAA"/>
+          <w:sz w:val="21"/>
+          <w:szCs w:val="21"/>
+        </w:rPr>
+        <w:t>proxy</w:t>
+      </w:r>
+      <w:r>
+        <w:rPr>
+          <w:rFonts w:ascii="Consolas" w:eastAsia="Times New Roman" w:hAnsi="Consolas" w:cs="Times New Roman"/>
+          <w:color w:val="D4D4D4"/>
+          <w:sz w:val="21"/>
+          <w:szCs w:val="21"/>
+        </w:rPr>
+        <w:t>(</w:t>
+      </w:r>
+      <w:r>
+        <w:rPr>
+          <w:rFonts w:ascii="Consolas" w:eastAsia="Times New Roman" w:hAnsi="Consolas" w:cs="Times New Roman"/>
+          <w:color w:val="CE9178"/>
+          <w:sz w:val="21"/>
+          <w:szCs w:val="21"/>
+        </w:rPr>
+        <w:t>"http://localhost:8080/"</w:t>
+      </w:r>
+      <w:r>
+        <w:rPr>
+          <w:rFonts w:ascii="Consolas" w:eastAsia="Times New Roman" w:hAnsi="Consolas" w:cs="Times New Roman"/>
+          <w:color w:val="D4D4D4"/>
+          <w:sz w:val="21"/>
+          <w:szCs w:val="21"/>
+        </w:rPr>
+        <w:t>, {</w:t>
+      </w:r>
+    </w:p>
+    <w:p>
+      <w:pPr>
+        <w:shd w:val="clear" w:color="auto" w:fill="1E1E1E"/>
+        <w:spacing w:after="0" w:line="285" w:lineRule="atLeast"/>
+        <w:rPr>
+          <w:rFonts w:ascii="Consolas" w:eastAsia="Times New Roman" w:hAnsi="Consolas" w:cs="Times New Roman"/>
+          <w:color w:val="D4D4D4"/>
+          <w:sz w:val="21"/>
+          <w:szCs w:val="21"/>
+        </w:rPr>
+      </w:pPr>
+      <w:r>
+        <w:rPr>
+          <w:rFonts w:ascii="Consolas" w:eastAsia="Times New Roman" w:hAnsi="Consolas" w:cs="Times New Roman"/>
+          <w:color w:val="D4D4D4"/>
+          <w:sz w:val="21"/>
+          <w:szCs w:val="21"/>
+        </w:rPr>
+        <w:t>    </w:t>
+      </w:r>
+      <w:proofErr w:type="spellStart"/>
+      <w:r>
+        <w:rPr>
+          <w:rFonts w:ascii="Consolas" w:eastAsia="Times New Roman" w:hAnsi="Consolas" w:cs="Times New Roman"/>
+          <w:color w:val="DCDCAA"/>
+          <w:sz w:val="21"/>
+          <w:szCs w:val="21"/>
+        </w:rPr>
+        <w:t>proxyReqPathResolver</w:t>
+      </w:r>
+      <w:proofErr w:type="spellEnd"/>
+      <w:r>
+        <w:rPr>
+          <w:rFonts w:ascii="Consolas" w:eastAsia="Times New Roman" w:hAnsi="Consolas" w:cs="Times New Roman"/>
+          <w:color w:val="9CDCFE"/>
+          <w:sz w:val="21"/>
+          <w:szCs w:val="21"/>
+        </w:rPr>
+        <w:t>:</w:t>
+      </w:r>
+      <w:r>
+        <w:rPr>
+          <w:rFonts w:ascii="Consolas" w:eastAsia="Times New Roman" w:hAnsi="Consolas" w:cs="Times New Roman"/>
+          <w:color w:val="D4D4D4"/>
+          <w:sz w:val="21"/>
+          <w:szCs w:val="21"/>
+        </w:rPr>
+        <w:t> </w:t>
+      </w:r>
+      <w:r>
+        <w:rPr>
+          <w:rFonts w:ascii="Consolas" w:eastAsia="Times New Roman" w:hAnsi="Consolas" w:cs="Times New Roman"/>
+          <w:color w:val="569CD6"/>
+          <w:sz w:val="21"/>
+          <w:szCs w:val="21"/>
+        </w:rPr>
+        <w:t>function</w:t>
+      </w:r>
+      <w:r>
+        <w:rPr>
+          <w:rFonts w:ascii="Consolas" w:eastAsia="Times New Roman" w:hAnsi="Consolas" w:cs="Times New Roman"/>
+          <w:color w:val="D4D4D4"/>
+          <w:sz w:val="21"/>
+          <w:szCs w:val="21"/>
+        </w:rPr>
+        <w:t> (</w:t>
+      </w:r>
+      <w:r>
+        <w:rPr>
+          <w:rFonts w:ascii="Consolas" w:eastAsia="Times New Roman" w:hAnsi="Consolas" w:cs="Times New Roman"/>
+          <w:color w:val="9CDCFE"/>
+          <w:sz w:val="21"/>
+          <w:szCs w:val="21"/>
+        </w:rPr>
+        <w:t>req</w:t>
+      </w:r>
+      <w:r>
+        <w:rPr>
+          <w:rFonts w:ascii="Consolas" w:eastAsia="Times New Roman" w:hAnsi="Consolas" w:cs="Times New Roman"/>
+          <w:color w:val="D4D4D4"/>
+          <w:sz w:val="21"/>
+          <w:szCs w:val="21"/>
+        </w:rPr>
+        <w:t>) {</w:t>
+      </w:r>
+    </w:p>
+    <w:p>
+      <w:pPr>
+        <w:shd w:val="clear" w:color="auto" w:fill="1E1E1E"/>
+        <w:spacing w:after="0" w:line="285" w:lineRule="atLeast"/>
+        <w:rPr>
+          <w:rFonts w:ascii="Consolas" w:eastAsia="Times New Roman" w:hAnsi="Consolas" w:cs="Times New Roman"/>
+          <w:color w:val="D4D4D4"/>
+          <w:sz w:val="21"/>
+          <w:szCs w:val="21"/>
+        </w:rPr>
+      </w:pPr>
+      <w:r>
+        <w:rPr>
+          <w:rFonts w:ascii="Consolas" w:eastAsia="Times New Roman" w:hAnsi="Consolas" w:cs="Times New Roman"/>
+          <w:color w:val="D4D4D4"/>
+          <w:sz w:val="21"/>
+          <w:szCs w:val="21"/>
+        </w:rPr>
+        <w:t>      </w:t>
+      </w:r>
+      <w:proofErr w:type="gramStart"/>
+      <w:r>
+        <w:rPr>
+          <w:rFonts w:ascii="Consolas" w:eastAsia="Times New Roman" w:hAnsi="Consolas" w:cs="Times New Roman"/>
+          <w:color w:val="9CDCFE"/>
+          <w:sz w:val="21"/>
+          <w:szCs w:val="21"/>
+        </w:rPr>
+        <w:t>helper</w:t>
+      </w:r>
+      <w:r>
+        <w:rPr>
+          <w:rFonts w:ascii="Consolas" w:eastAsia="Times New Roman" w:hAnsi="Consolas" w:cs="Times New Roman"/>
+          <w:color w:val="D4D4D4"/>
+          <w:sz w:val="21"/>
+          <w:szCs w:val="21"/>
+        </w:rPr>
+        <w:t>.</w:t>
+      </w:r>
+      <w:r>
+        <w:rPr>
+          <w:rFonts w:ascii="Consolas" w:eastAsia="Times New Roman" w:hAnsi="Consolas" w:cs="Times New Roman"/>
+          <w:color w:val="DCDCAA"/>
+          <w:sz w:val="21"/>
+          <w:szCs w:val="21"/>
+        </w:rPr>
+        <w:t>log</w:t>
+      </w:r>
+      <w:r>
+        <w:rPr>
+          <w:rFonts w:ascii="Consolas" w:eastAsia="Times New Roman" w:hAnsi="Consolas" w:cs="Times New Roman"/>
+          <w:color w:val="D4D4D4"/>
+          <w:sz w:val="21"/>
+          <w:szCs w:val="21"/>
+        </w:rPr>
+        <w:t>(</w:t>
+      </w:r>
+      <w:proofErr w:type="gramEnd"/>
+      <w:r>
+        <w:rPr>
+          <w:rFonts w:ascii="Consolas" w:eastAsia="Times New Roman" w:hAnsi="Consolas" w:cs="Times New Roman"/>
+          <w:color w:val="CE9178"/>
+          <w:sz w:val="21"/>
+          <w:szCs w:val="21"/>
+        </w:rPr>
+        <w:t>`Proxy Path: </w:t>
+      </w:r>
+      <w:r>
+        <w:rPr>
+          <w:rFonts w:ascii="Consolas" w:eastAsia="Times New Roman" w:hAnsi="Consolas" w:cs="Times New Roman"/>
+          <w:color w:val="569CD6"/>
+          <w:sz w:val="21"/>
+          <w:szCs w:val="21"/>
+        </w:rPr>
+        <w:t>${</w:t>
+      </w:r>
+      <w:r>
+        <w:rPr>
+          <w:rFonts w:ascii="Consolas" w:eastAsia="Times New Roman" w:hAnsi="Consolas" w:cs="Times New Roman"/>
+          <w:color w:val="9CDCFE"/>
+          <w:sz w:val="21"/>
+          <w:szCs w:val="21"/>
+        </w:rPr>
+        <w:t>req</w:t>
+      </w:r>
+      <w:r>
+        <w:rPr>
+          <w:rFonts w:ascii="Consolas" w:eastAsia="Times New Roman" w:hAnsi="Consolas" w:cs="Times New Roman"/>
+          <w:color w:val="D4D4D4"/>
+          <w:sz w:val="21"/>
+          <w:szCs w:val="21"/>
+        </w:rPr>
+        <w:t>.</w:t>
+      </w:r>
+      <w:r>
+        <w:rPr>
+          <w:rFonts w:ascii="Consolas" w:eastAsia="Times New Roman" w:hAnsi="Consolas" w:cs="Times New Roman"/>
+          <w:color w:val="9CDCFE"/>
+          <w:sz w:val="21"/>
+          <w:szCs w:val="21"/>
+        </w:rPr>
+        <w:t>url</w:t>
+      </w:r>
+      <w:r>
+        <w:rPr>
+          <w:rFonts w:ascii="Consolas" w:eastAsia="Times New Roman" w:hAnsi="Consolas" w:cs="Times New Roman"/>
+          <w:color w:val="569CD6"/>
+          <w:sz w:val="21"/>
+          <w:szCs w:val="21"/>
+        </w:rPr>
+        <w:t>}</w:t>
+      </w:r>
+      <w:r>
+        <w:rPr>
+          <w:rFonts w:ascii="Consolas" w:eastAsia="Times New Roman" w:hAnsi="Consolas" w:cs="Times New Roman"/>
+          <w:color w:val="CE9178"/>
+          <w:sz w:val="21"/>
+          <w:szCs w:val="21"/>
+        </w:rPr>
+        <w:t>`</w:t>
+      </w:r>
+      <w:r>
+        <w:rPr>
+          <w:rFonts w:ascii="Consolas" w:eastAsia="Times New Roman" w:hAnsi="Consolas" w:cs="Times New Roman"/>
+          <w:color w:val="D4D4D4"/>
+          <w:sz w:val="21"/>
+          <w:szCs w:val="21"/>
+        </w:rPr>
+        <w:t>)</w:t>
+      </w:r>
+    </w:p>
+    <w:p>
+      <w:pPr>
+        <w:shd w:val="clear" w:color="auto" w:fill="1E1E1E"/>
+        <w:spacing w:after="0" w:line="285" w:lineRule="atLeast"/>
+        <w:rPr>
+          <w:rFonts w:ascii="Consolas" w:eastAsia="Times New Roman" w:hAnsi="Consolas" w:cs="Times New Roman"/>
+          <w:color w:val="D4D4D4"/>
+          <w:sz w:val="21"/>
+          <w:szCs w:val="21"/>
+        </w:rPr>
+      </w:pPr>
+      <w:r>
+        <w:rPr>
+          <w:rFonts w:ascii="Consolas" w:eastAsia="Times New Roman" w:hAnsi="Consolas" w:cs="Times New Roman"/>
+          <w:color w:val="D4D4D4"/>
+          <w:sz w:val="21"/>
+          <w:szCs w:val="21"/>
+        </w:rPr>
+        <w:t>      </w:t>
+      </w:r>
+      <w:r>
+        <w:rPr>
+          <w:rFonts w:ascii="Consolas" w:eastAsia="Times New Roman" w:hAnsi="Consolas" w:cs="Times New Roman"/>
+          <w:color w:val="C586C0"/>
+          <w:sz w:val="21"/>
+          <w:szCs w:val="21"/>
+        </w:rPr>
+        <w:t>return</w:t>
+      </w:r>
+      <w:r>
+        <w:rPr>
+          <w:rFonts w:ascii="Consolas" w:eastAsia="Times New Roman" w:hAnsi="Consolas" w:cs="Times New Roman"/>
+          <w:color w:val="D4D4D4"/>
+          <w:sz w:val="21"/>
+          <w:szCs w:val="21"/>
+        </w:rPr>
+        <w:t> </w:t>
+      </w:r>
+      <w:r>
+        <w:rPr>
+          <w:rFonts w:ascii="Consolas" w:eastAsia="Times New Roman" w:hAnsi="Consolas" w:cs="Times New Roman"/>
+          <w:color w:val="9CDCFE"/>
+          <w:sz w:val="21"/>
+          <w:szCs w:val="21"/>
+        </w:rPr>
+        <w:t>req</w:t>
+      </w:r>
+      <w:r>
+        <w:rPr>
+          <w:rFonts w:ascii="Consolas" w:eastAsia="Times New Roman" w:hAnsi="Consolas" w:cs="Times New Roman"/>
+          <w:color w:val="D4D4D4"/>
+          <w:sz w:val="21"/>
+          <w:szCs w:val="21"/>
+        </w:rPr>
+        <w:t>.</w:t>
+      </w:r>
+      <w:r>
+        <w:rPr>
+          <w:rFonts w:ascii="Consolas" w:eastAsia="Times New Roman" w:hAnsi="Consolas" w:cs="Times New Roman"/>
+          <w:color w:val="9CDCFE"/>
+          <w:sz w:val="21"/>
+          <w:szCs w:val="21"/>
+        </w:rPr>
+        <w:t>url</w:t>
+      </w:r>
+      <w:r>
+        <w:rPr>
+          <w:rFonts w:ascii="Consolas" w:eastAsia="Times New Roman" w:hAnsi="Consolas" w:cs="Times New Roman"/>
+          <w:color w:val="D4D4D4"/>
+          <w:sz w:val="21"/>
+          <w:szCs w:val="21"/>
+        </w:rPr>
+        <w:t>;</w:t>
+      </w:r>
+    </w:p>
+    <w:p>
+      <w:pPr>
+        <w:shd w:val="clear" w:color="auto" w:fill="1E1E1E"/>
+        <w:spacing w:after="0" w:line="285" w:lineRule="atLeast"/>
+        <w:rPr>
+          <w:rFonts w:ascii="Consolas" w:eastAsia="Times New Roman" w:hAnsi="Consolas" w:cs="Times New Roman"/>
+          <w:color w:val="D4D4D4"/>
+          <w:sz w:val="21"/>
+          <w:szCs w:val="21"/>
+        </w:rPr>
+      </w:pPr>
+      <w:r>
+        <w:rPr>
+          <w:rFonts w:ascii="Consolas" w:eastAsia="Times New Roman" w:hAnsi="Consolas" w:cs="Times New Roman"/>
+          <w:color w:val="D4D4D4"/>
+          <w:sz w:val="21"/>
+          <w:szCs w:val="21"/>
+        </w:rPr>
+        <w:t>    },</w:t>
+      </w:r>
+    </w:p>
+    <w:p>
+      <w:pPr>
+        <w:shd w:val="clear" w:color="auto" w:fill="1E1E1E"/>
+        <w:spacing w:after="0" w:line="285" w:lineRule="atLeast"/>
+        <w:rPr>
+          <w:rFonts w:ascii="Consolas" w:eastAsia="Times New Roman" w:hAnsi="Consolas" w:cs="Times New Roman"/>
+          <w:color w:val="D4D4D4"/>
+          <w:sz w:val="21"/>
+          <w:szCs w:val="21"/>
+        </w:rPr>
+      </w:pPr>
+      <w:r>
+        <w:rPr>
+          <w:rFonts w:ascii="Consolas" w:eastAsia="Times New Roman" w:hAnsi="Consolas" w:cs="Times New Roman"/>
+          <w:color w:val="D4D4D4"/>
+          <w:sz w:val="21"/>
+          <w:szCs w:val="21"/>
+        </w:rPr>
+        <w:t>      </w:t>
+      </w:r>
+      <w:proofErr w:type="spellStart"/>
+      <w:r>
+        <w:rPr>
+          <w:rFonts w:ascii="Consolas" w:eastAsia="Times New Roman" w:hAnsi="Consolas" w:cs="Times New Roman"/>
+          <w:color w:val="DCDCAA"/>
+          <w:sz w:val="21"/>
+          <w:szCs w:val="21"/>
+        </w:rPr>
+        <w:t>proxyReqOptDecorator</w:t>
+      </w:r>
+      <w:proofErr w:type="spellEnd"/>
+      <w:r>
+        <w:rPr>
+          <w:rFonts w:ascii="Consolas" w:eastAsia="Times New Roman" w:hAnsi="Consolas" w:cs="Times New Roman"/>
+          <w:color w:val="9CDCFE"/>
+          <w:sz w:val="21"/>
+          <w:szCs w:val="21"/>
+        </w:rPr>
+        <w:t>:</w:t>
+      </w:r>
+      <w:r>
+        <w:rPr>
+          <w:rFonts w:ascii="Consolas" w:eastAsia="Times New Roman" w:hAnsi="Consolas" w:cs="Times New Roman"/>
+          <w:color w:val="D4D4D4"/>
+          <w:sz w:val="21"/>
+          <w:szCs w:val="21"/>
+        </w:rPr>
+        <w:t> </w:t>
+      </w:r>
+      <w:proofErr w:type="gramStart"/>
+      <w:r>
+        <w:rPr>
+          <w:rFonts w:ascii="Consolas" w:eastAsia="Times New Roman" w:hAnsi="Consolas" w:cs="Times New Roman"/>
+          <w:color w:val="569CD6"/>
+          <w:sz w:val="21"/>
+          <w:szCs w:val="21"/>
+        </w:rPr>
+        <w:t>function</w:t>
+      </w:r>
+      <w:r>
+        <w:rPr>
+          <w:rFonts w:ascii="Consolas" w:eastAsia="Times New Roman" w:hAnsi="Consolas" w:cs="Times New Roman"/>
+          <w:color w:val="D4D4D4"/>
+          <w:sz w:val="21"/>
+          <w:szCs w:val="21"/>
+        </w:rPr>
+        <w:t>(</w:t>
+      </w:r>
+      <w:proofErr w:type="spellStart"/>
+      <w:proofErr w:type="gramEnd"/>
+      <w:r>
+        <w:rPr>
+          <w:rFonts w:ascii="Consolas" w:eastAsia="Times New Roman" w:hAnsi="Consolas" w:cs="Times New Roman"/>
+          <w:color w:val="9CDCFE"/>
+          <w:sz w:val="21"/>
+          <w:szCs w:val="21"/>
+        </w:rPr>
+        <w:t>proxyReqOpts</w:t>
+      </w:r>
+      <w:proofErr w:type="spellEnd"/>
+      <w:r>
+        <w:rPr>
+          <w:rFonts w:ascii="Consolas" w:eastAsia="Times New Roman" w:hAnsi="Consolas" w:cs="Times New Roman"/>
+          <w:color w:val="D4D4D4"/>
+          <w:sz w:val="21"/>
+          <w:szCs w:val="21"/>
+        </w:rPr>
+        <w:t>, </w:t>
+      </w:r>
+      <w:proofErr w:type="spellStart"/>
+      <w:r>
+        <w:rPr>
+          <w:rFonts w:ascii="Consolas" w:eastAsia="Times New Roman" w:hAnsi="Consolas" w:cs="Times New Roman"/>
+          <w:color w:val="9CDCFE"/>
+          <w:sz w:val="21"/>
+          <w:szCs w:val="21"/>
+        </w:rPr>
+        <w:t>srcReq</w:t>
+      </w:r>
+      <w:proofErr w:type="spellEnd"/>
+      <w:r>
+        <w:rPr>
+          <w:rFonts w:ascii="Consolas" w:eastAsia="Times New Roman" w:hAnsi="Consolas" w:cs="Times New Roman"/>
+          <w:color w:val="D4D4D4"/>
+          <w:sz w:val="21"/>
+          <w:szCs w:val="21"/>
+        </w:rPr>
+        <w:t>) {</w:t>
+      </w:r>
+    </w:p>
+    <w:p>
+      <w:pPr>
+        <w:shd w:val="clear" w:color="auto" w:fill="1E1E1E"/>
+        <w:spacing w:after="0" w:line="285" w:lineRule="atLeast"/>
+        <w:rPr>
+          <w:rFonts w:ascii="Consolas" w:eastAsia="Times New Roman" w:hAnsi="Consolas" w:cs="Times New Roman"/>
+          <w:color w:val="D4D4D4"/>
+          <w:sz w:val="21"/>
+          <w:szCs w:val="21"/>
+        </w:rPr>
+      </w:pPr>
+      <w:r>
+        <w:rPr>
+          <w:rFonts w:ascii="Consolas" w:eastAsia="Times New Roman" w:hAnsi="Consolas" w:cs="Times New Roman"/>
+          <w:color w:val="D4D4D4"/>
+          <w:sz w:val="21"/>
+          <w:szCs w:val="21"/>
+        </w:rPr>
+        <w:t>        </w:t>
+      </w:r>
+      <w:proofErr w:type="gramStart"/>
+      <w:r>
+        <w:rPr>
+          <w:rFonts w:ascii="Consolas" w:eastAsia="Times New Roman" w:hAnsi="Consolas" w:cs="Times New Roman"/>
+          <w:color w:val="9CDCFE"/>
+          <w:sz w:val="21"/>
+          <w:szCs w:val="21"/>
+        </w:rPr>
+        <w:t>helper</w:t>
+      </w:r>
+      <w:r>
+        <w:rPr>
+          <w:rFonts w:ascii="Consolas" w:eastAsia="Times New Roman" w:hAnsi="Consolas" w:cs="Times New Roman"/>
+          <w:color w:val="D4D4D4"/>
+          <w:sz w:val="21"/>
+          <w:szCs w:val="21"/>
+        </w:rPr>
+        <w:t>.</w:t>
+      </w:r>
+      <w:r>
+        <w:rPr>
+          <w:rFonts w:ascii="Consolas" w:eastAsia="Times New Roman" w:hAnsi="Consolas" w:cs="Times New Roman"/>
+          <w:color w:val="DCDCAA"/>
+          <w:sz w:val="21"/>
+          <w:szCs w:val="21"/>
+        </w:rPr>
+        <w:t>log</w:t>
+      </w:r>
+      <w:r>
+        <w:rPr>
+          <w:rFonts w:ascii="Consolas" w:eastAsia="Times New Roman" w:hAnsi="Consolas" w:cs="Times New Roman"/>
+          <w:color w:val="D4D4D4"/>
+          <w:sz w:val="21"/>
+          <w:szCs w:val="21"/>
+        </w:rPr>
+        <w:t>(</w:t>
+      </w:r>
+      <w:proofErr w:type="gramEnd"/>
+      <w:r>
+        <w:rPr>
+          <w:rFonts w:ascii="Consolas" w:eastAsia="Times New Roman" w:hAnsi="Consolas" w:cs="Times New Roman"/>
+          <w:color w:val="CE9178"/>
+          <w:sz w:val="21"/>
+          <w:szCs w:val="21"/>
+        </w:rPr>
+        <w:t>"Proxying To Grafana Server..."</w:t>
+      </w:r>
+      <w:r>
+        <w:rPr>
+          <w:rFonts w:ascii="Consolas" w:eastAsia="Times New Roman" w:hAnsi="Consolas" w:cs="Times New Roman"/>
+          <w:color w:val="D4D4D4"/>
+          <w:sz w:val="21"/>
+          <w:szCs w:val="21"/>
+        </w:rPr>
+        <w:t>, </w:t>
+      </w:r>
+      <w:r>
+        <w:rPr>
+          <w:rFonts w:ascii="Consolas" w:eastAsia="Times New Roman" w:hAnsi="Consolas" w:cs="Times New Roman"/>
+          <w:color w:val="CE9178"/>
+          <w:sz w:val="21"/>
+          <w:szCs w:val="21"/>
+        </w:rPr>
+        <w:t>"/proxy/grafana/getAuthPanel/"</w:t>
+      </w:r>
+      <w:r>
+        <w:rPr>
+          <w:rFonts w:ascii="Consolas" w:eastAsia="Times New Roman" w:hAnsi="Consolas" w:cs="Times New Roman"/>
+          <w:color w:val="D4D4D4"/>
+          <w:sz w:val="21"/>
+          <w:szCs w:val="21"/>
+        </w:rPr>
+        <w:t>)</w:t>
+      </w:r>
+    </w:p>
+    <w:p>
+      <w:pPr>
+        <w:shd w:val="clear" w:color="auto" w:fill="1E1E1E"/>
+        <w:spacing w:after="0" w:line="285" w:lineRule="atLeast"/>
+        <w:rPr>
+          <w:rFonts w:ascii="Consolas" w:eastAsia="Times New Roman" w:hAnsi="Consolas" w:cs="Times New Roman"/>
+          <w:color w:val="D4D4D4"/>
+          <w:sz w:val="21"/>
+          <w:szCs w:val="21"/>
+        </w:rPr>
+      </w:pPr>
+      <w:r>
+        <w:rPr>
+          <w:rFonts w:ascii="Consolas" w:eastAsia="Times New Roman" w:hAnsi="Consolas" w:cs="Times New Roman"/>
+          <w:color w:val="D4D4D4"/>
+          <w:sz w:val="21"/>
+          <w:szCs w:val="21"/>
+        </w:rPr>
+        <w:t>        </w:t>
+      </w:r>
+      <w:r>
+        <w:rPr>
+          <w:rFonts w:ascii="Consolas" w:eastAsia="Times New Roman" w:hAnsi="Consolas" w:cs="Times New Roman"/>
+          <w:color w:val="9CDCFE"/>
+          <w:sz w:val="21"/>
+          <w:szCs w:val="21"/>
+        </w:rPr>
+        <w:t>proxyReqOpts</w:t>
+      </w:r>
+      <w:r>
+        <w:rPr>
+          <w:rFonts w:ascii="Consolas" w:eastAsia="Times New Roman" w:hAnsi="Consolas" w:cs="Times New Roman"/>
+          <w:color w:val="D4D4D4"/>
+          <w:sz w:val="21"/>
+          <w:szCs w:val="21"/>
+        </w:rPr>
+        <w:t>.</w:t>
+      </w:r>
+      <w:r>
+        <w:rPr>
+          <w:rFonts w:ascii="Consolas" w:eastAsia="Times New Roman" w:hAnsi="Consolas" w:cs="Times New Roman"/>
+          <w:color w:val="9CDCFE"/>
+          <w:sz w:val="21"/>
+          <w:szCs w:val="21"/>
+        </w:rPr>
+        <w:t>headers</w:t>
+      </w:r>
+      <w:r>
+        <w:rPr>
+          <w:rFonts w:ascii="Consolas" w:eastAsia="Times New Roman" w:hAnsi="Consolas" w:cs="Times New Roman"/>
+          <w:color w:val="D4D4D4"/>
+          <w:sz w:val="21"/>
+          <w:szCs w:val="21"/>
+        </w:rPr>
+        <w:t>[</w:t>
+      </w:r>
+      <w:r>
+        <w:rPr>
+          <w:rFonts w:ascii="Consolas" w:eastAsia="Times New Roman" w:hAnsi="Consolas" w:cs="Times New Roman"/>
+          <w:color w:val="CE9178"/>
+          <w:sz w:val="21"/>
+          <w:szCs w:val="21"/>
+        </w:rPr>
+        <w:t>'Authorization'</w:t>
+      </w:r>
+      <w:r>
+        <w:rPr>
+          <w:rFonts w:ascii="Consolas" w:eastAsia="Times New Roman" w:hAnsi="Consolas" w:cs="Times New Roman"/>
+          <w:color w:val="D4D4D4"/>
+          <w:sz w:val="21"/>
+          <w:szCs w:val="21"/>
+        </w:rPr>
+        <w:t>] = </w:t>
+      </w:r>
+      <w:r>
+        <w:rPr>
+          <w:rFonts w:ascii="Consolas" w:eastAsia="Times New Roman" w:hAnsi="Consolas" w:cs="Times New Roman"/>
+          <w:color w:val="CE9178"/>
+          <w:sz w:val="21"/>
+          <w:szCs w:val="21"/>
+        </w:rPr>
+        <w:t>`Bearer </w:t>
+      </w:r>
+      <w:r>
+        <w:rPr>
+          <w:rFonts w:ascii="Consolas" w:eastAsia="Times New Roman" w:hAnsi="Consolas" w:cs="Times New Roman"/>
+          <w:color w:val="569CD6"/>
+          <w:sz w:val="21"/>
+          <w:szCs w:val="21"/>
+        </w:rPr>
+        <w:t>${</w:t>
+      </w:r>
+      <w:proofErr w:type="gramStart"/>
+      <w:r>
+        <w:rPr>
+          <w:rFonts w:ascii="Consolas" w:eastAsia="Times New Roman" w:hAnsi="Consolas" w:cs="Times New Roman"/>
+          <w:color w:val="9CDCFE"/>
+          <w:sz w:val="21"/>
+          <w:szCs w:val="21"/>
+        </w:rPr>
+        <w:t>helper</w:t>
+      </w:r>
+      <w:r>
+        <w:rPr>
+          <w:rFonts w:ascii="Consolas" w:eastAsia="Times New Roman" w:hAnsi="Consolas" w:cs="Times New Roman"/>
+          <w:color w:val="D4D4D4"/>
+          <w:sz w:val="21"/>
+          <w:szCs w:val="21"/>
+        </w:rPr>
+        <w:t>.</w:t>
+      </w:r>
+      <w:r>
+        <w:rPr>
+          <w:rFonts w:ascii="Consolas" w:eastAsia="Times New Roman" w:hAnsi="Consolas" w:cs="Times New Roman"/>
+          <w:color w:val="DCDCAA"/>
+          <w:sz w:val="21"/>
+          <w:szCs w:val="21"/>
+        </w:rPr>
+        <w:t>grafanaApiKey</w:t>
+      </w:r>
+      <w:proofErr w:type="gramEnd"/>
+      <w:r>
+        <w:rPr>
+          <w:rFonts w:ascii="Consolas" w:eastAsia="Times New Roman" w:hAnsi="Consolas" w:cs="Times New Roman"/>
+          <w:color w:val="D4D4D4"/>
+          <w:sz w:val="21"/>
+          <w:szCs w:val="21"/>
+        </w:rPr>
+        <w:t>()</w:t>
+      </w:r>
+      <w:r>
+        <w:rPr>
+          <w:rFonts w:ascii="Consolas" w:eastAsia="Times New Roman" w:hAnsi="Consolas" w:cs="Times New Roman"/>
+          <w:color w:val="569CD6"/>
+          <w:sz w:val="21"/>
+          <w:szCs w:val="21"/>
+        </w:rPr>
+        <w:t>}</w:t>
+      </w:r>
+      <w:r>
+        <w:rPr>
+          <w:rFonts w:ascii="Consolas" w:eastAsia="Times New Roman" w:hAnsi="Consolas" w:cs="Times New Roman"/>
+          <w:color w:val="CE9178"/>
+          <w:sz w:val="21"/>
+          <w:szCs w:val="21"/>
+        </w:rPr>
+        <w:t>`</w:t>
+      </w:r>
+      <w:r>
+        <w:rPr>
+          <w:rFonts w:ascii="Consolas" w:eastAsia="Times New Roman" w:hAnsi="Consolas" w:cs="Times New Roman"/>
+          <w:color w:val="D4D4D4"/>
+          <w:sz w:val="21"/>
+          <w:szCs w:val="21"/>
+        </w:rPr>
+        <w:t>;</w:t>
+      </w:r>
+    </w:p>
+    <w:p>
+      <w:pPr>
+        <w:shd w:val="clear" w:color="auto" w:fill="1E1E1E"/>
+        <w:spacing w:after="0" w:line="285" w:lineRule="atLeast"/>
+        <w:rPr>
+          <w:rFonts w:ascii="Consolas" w:eastAsia="Times New Roman" w:hAnsi="Consolas" w:cs="Times New Roman"/>
+          <w:color w:val="D4D4D4"/>
+          <w:sz w:val="21"/>
+          <w:szCs w:val="21"/>
+        </w:rPr>
+      </w:pPr>
+      <w:r>
+        <w:rPr>
+          <w:rFonts w:ascii="Consolas" w:eastAsia="Times New Roman" w:hAnsi="Consolas" w:cs="Times New Roman"/>
+          <w:color w:val="D4D4D4"/>
+          <w:sz w:val="21"/>
+          <w:szCs w:val="21"/>
+        </w:rPr>
+        <w:t>        </w:t>
+      </w:r>
+      <w:r>
+        <w:rPr>
+          <w:rFonts w:ascii="Consolas" w:eastAsia="Times New Roman" w:hAnsi="Consolas" w:cs="Times New Roman"/>
+          <w:color w:val="C586C0"/>
+          <w:sz w:val="21"/>
+          <w:szCs w:val="21"/>
+        </w:rPr>
+        <w:t>return</w:t>
+      </w:r>
+      <w:r>
+        <w:rPr>
+          <w:rFonts w:ascii="Consolas" w:eastAsia="Times New Roman" w:hAnsi="Consolas" w:cs="Times New Roman"/>
+          <w:color w:val="D4D4D4"/>
+          <w:sz w:val="21"/>
+          <w:szCs w:val="21"/>
+        </w:rPr>
+        <w:t> </w:t>
+      </w:r>
+      <w:proofErr w:type="spellStart"/>
+      <w:r>
+        <w:rPr>
+          <w:rFonts w:ascii="Consolas" w:eastAsia="Times New Roman" w:hAnsi="Consolas" w:cs="Times New Roman"/>
+          <w:color w:val="9CDCFE"/>
+          <w:sz w:val="21"/>
+          <w:szCs w:val="21"/>
+        </w:rPr>
+        <w:t>proxyReqOpts</w:t>
+      </w:r>
+      <w:proofErr w:type="spellEnd"/>
+      <w:r>
+        <w:rPr>
+          <w:rFonts w:ascii="Consolas" w:eastAsia="Times New Roman" w:hAnsi="Consolas" w:cs="Times New Roman"/>
+          <w:color w:val="D4D4D4"/>
+          <w:sz w:val="21"/>
+          <w:szCs w:val="21"/>
+        </w:rPr>
+        <w:t>;</w:t>
+      </w:r>
+    </w:p>
+    <w:p>
+      <w:pPr>
+        <w:shd w:val="clear" w:color="auto" w:fill="1E1E1E"/>
+        <w:spacing w:after="0" w:line="285" w:lineRule="atLeast"/>
+        <w:rPr>
+          <w:rFonts w:ascii="Consolas" w:eastAsia="Times New Roman" w:hAnsi="Consolas" w:cs="Times New Roman"/>
+          <w:color w:val="D4D4D4"/>
+          <w:sz w:val="21"/>
+          <w:szCs w:val="21"/>
+        </w:rPr>
+      </w:pPr>
+      <w:r>
+        <w:rPr>
+          <w:rFonts w:ascii="Consolas" w:eastAsia="Times New Roman" w:hAnsi="Consolas" w:cs="Times New Roman"/>
+          <w:color w:val="D4D4D4"/>
+          <w:sz w:val="21"/>
+          <w:szCs w:val="21"/>
+        </w:rPr>
+        <w:t>  }</w:t>
+      </w:r>
+    </w:p>
+    <w:p>
+      <w:pPr>
+        <w:shd w:val="clear" w:color="auto" w:fill="1E1E1E"/>
+        <w:spacing w:after="0" w:line="285" w:lineRule="atLeast"/>
+        <w:rPr>
+          <w:rFonts w:ascii="Consolas" w:eastAsia="Times New Roman" w:hAnsi="Consolas" w:cs="Times New Roman"/>
+          <w:color w:val="D4D4D4"/>
+          <w:sz w:val="21"/>
+          <w:szCs w:val="21"/>
+        </w:rPr>
+      </w:pPr>
+      <w:r>
+        <w:rPr>
+          <w:rFonts w:ascii="Consolas" w:eastAsia="Times New Roman" w:hAnsi="Consolas" w:cs="Times New Roman"/>
+          <w:color w:val="D4D4D4"/>
+          <w:sz w:val="21"/>
+          <w:szCs w:val="21"/>
+        </w:rPr>
+        <w:t>}))</w:t>
+      </w:r>
+    </w:p>
+    <w:p>
+      <w:r>
+        <w:br/>
+        <w:t xml:space="preserve">19. </w:t>
+      </w:r>
+      <w:r>
+        <w:t xml:space="preserve">The only thing left to do is a little configuration on Grafana’s end. Go back to the </w:t>
+      </w:r>
+      <w:r>
+        <w:rPr>
           <w:i/>
         </w:rPr>
-        <w:t>img</w:t>
+        <w:t>custom.ini</w:t>
+      </w:r>
+      <w:r>
+        <w:t xml:space="preserve"> file in the /conf/ folder from the Grafana installation and find the following properties,</w:t>
+      </w:r>
+    </w:p>
+    <w:p>
+      <w:pPr>
+        <w:ind w:left="720"/>
+      </w:pPr>
+      <w:proofErr w:type="spellStart"/>
+      <w:r>
+        <w:t>root_url</w:t>
       </w:r>
       <w:proofErr w:type="spellEnd"/>
       <w:r>
-        <w:rPr>
-          <w:i/>
-        </w:rPr>
-        <w:t xml:space="preserve"> </w:t>
-      </w:r>
-      <w:r>
-        <w:t xml:space="preserve">element and set the </w:t>
-      </w:r>
-      <w:proofErr w:type="spellStart"/>
-      <w:r>
-        <w:rPr>
-          <w:i/>
-        </w:rPr>
-        <w:t>src</w:t>
-      </w:r>
-      <w:proofErr w:type="spellEnd"/>
-      <w:r>
-        <w:rPr>
-          <w:i/>
-        </w:rPr>
-        <w:t xml:space="preserve"> </w:t>
-      </w:r>
-      <w:r>
-        <w:t>attribute to the Grafana endpoint that renders your panel,</w:t>
-      </w:r>
-    </w:p>
-    <w:p>
-      <w:pPr>
-        <w:ind w:firstLine="720"/>
-      </w:pPr>
-      <w:hyperlink r:id="rId26" w:history="1">
+        <w:t> = </w:t>
+      </w:r>
+      <w:hyperlink r:id="rId25" w:history="1">
         <w:r>
           <w:rPr>
             <w:rStyle w:val="Hyperlink"/>
           </w:rPr>
-          <w:t>http://localhost:8088/render/d-solo/DASHBOARD_KEY/DASHBOARD_NAME</w:t>
+          <w:t>http://localhost:</w:t>
+        </w:r>
+        <w:r>
+          <w:rPr>
+            <w:rStyle w:val="Hyperlink"/>
+          </w:rPr>
+          <w:t>NODE_PORT</w:t>
+        </w:r>
+        <w:r>
+          <w:rPr>
+            <w:rStyle w:val="Hyperlink"/>
+          </w:rPr>
+          <w:t>/</w:t>
+        </w:r>
+        <w:r>
+          <w:rPr>
+            <w:rStyle w:val="Hyperlink"/>
+          </w:rPr>
+          <w:t>PROXY_PATH</w:t>
         </w:r>
       </w:hyperlink>
-    </w:p>
-    <w:p>
-      <w:r>
-        <w:t xml:space="preserve">Or in other words, copy the following element into the </w:t>
-      </w:r>
-      <w:r>
-        <w:t xml:space="preserve">HTML </w:t>
-      </w:r>
-      <w:r>
-        <w:t>document,</w:t>
-      </w:r>
-    </w:p>
-    <w:p>
-      <w:pPr>
-        <w:jc w:val="center"/>
-      </w:pPr>
-      <w:r>
-        <w:t>&lt;</w:t>
+      <w:r>
+        <w:br/>
       </w:r>
       <w:proofErr w:type="spellStart"/>
       <w:r>
-        <w:t>img</w:t>
+        <w:t>serve_from_sub_path</w:t>
       </w:r>
       <w:proofErr w:type="spellEnd"/>
       <w:r>
-        <w:t xml:space="preserve"> </w:t>
+        <w:t> = true</w:t>
+      </w:r>
+    </w:p>
+    <w:p/>
+    <w:p>
+      <w:r>
+        <w:lastRenderedPageBreak/>
+        <w:t>replacing ‘NODE_PORT’ with the port you set Node to listen on and ‘PROXY_PATH’ with the path you mapped the proxy middleware to (in the above case, it would ‘/proxy/</w:t>
       </w:r>
       <w:proofErr w:type="spellStart"/>
       <w:r>
-        <w:t>src</w:t>
+        <w:t>grafana</w:t>
       </w:r>
       <w:proofErr w:type="spellEnd"/>
       <w:r>
-        <w:t xml:space="preserve"> = ‘http://localhost:8088/render/d-solo/DASHBOARD_KEY/DASHBOARD_NAME&gt;</w:t>
-      </w:r>
-    </w:p>
-    <w:p>
-      <w:r>
-        <w:t xml:space="preserve">17. </w:t>
-      </w:r>
-      <w:proofErr w:type="gramStart"/>
-      <w:r>
-        <w:t>Open up</w:t>
-      </w:r>
-      <w:proofErr w:type="gramEnd"/>
-      <w:r>
-        <w:t xml:space="preserve"> the document in a browser and you should see the glorious results,</w:t>
-      </w:r>
-    </w:p>
-    <w:p>
-      <w:pPr>
-        <w:jc w:val="center"/>
-      </w:pPr>
-      <w:r>
-        <w:rPr>
-          <w:noProof/>
-        </w:rPr>
-        <w:drawing>
-          <wp:inline distT="0" distB="0" distL="0" distR="0" wp14:anchorId="0D98D604" wp14:editId="1D67B276">
-            <wp:extent cx="2430780" cy="2455710"/>
-            <wp:effectExtent l="0" t="0" r="7620" b="1905"/>
-            <wp:docPr id="13" name="Picture 13"/>
-            <wp:cNvGraphicFramePr>
-              <a:graphicFrameLocks xmlns:a="http://schemas.openxmlformats.org/drawingml/2006/main" noChangeAspect="1"/>
-            </wp:cNvGraphicFramePr>
-            <a:graphic xmlns:a="http://schemas.openxmlformats.org/drawingml/2006/main">
-              <a:graphicData uri="http://schemas.openxmlformats.org/drawingml/2006/picture">
-                <pic:pic xmlns:pic="http://schemas.openxmlformats.org/drawingml/2006/picture">
-                  <pic:nvPicPr>
-                    <pic:cNvPr id="0" name="Picture 2"/>
-                    <pic:cNvPicPr>
-                      <a:picLocks noChangeAspect="1" noChangeArrowheads="1"/>
-                    </pic:cNvPicPr>
-                  </pic:nvPicPr>
-                  <pic:blipFill>
-                    <a:blip r:embed="rId27" cstate="print">
-                      <a:extLst>
-                        <a:ext uri="{28A0092B-C50C-407E-A947-70E740481C1C}">
-                          <a14:useLocalDpi xmlns:a14="http://schemas.microsoft.com/office/drawing/2010/main" val="0"/>
-                        </a:ext>
-                      </a:extLst>
-                    </a:blip>
-                    <a:srcRect/>
-                    <a:stretch>
-                      <a:fillRect/>
-                    </a:stretch>
-                  </pic:blipFill>
-                  <pic:spPr bwMode="auto">
-                    <a:xfrm>
-                      <a:off x="0" y="0"/>
-                      <a:ext cx="2449116" cy="2474234"/>
-                    </a:xfrm>
-                    <a:prstGeom prst="rect">
-                      <a:avLst/>
-                    </a:prstGeom>
-                    <a:noFill/>
-                    <a:ln>
-                      <a:noFill/>
-                    </a:ln>
-                  </pic:spPr>
-                </pic:pic>
-              </a:graphicData>
-            </a:graphic>
-          </wp:inline>
-        </w:drawing>
-      </w:r>
+        <w:t>/</w:t>
+      </w:r>
+      <w:proofErr w:type="spellStart"/>
+      <w:r>
+        <w:t>getAuthPanel</w:t>
+      </w:r>
+      <w:proofErr w:type="spellEnd"/>
+      <w:r>
+        <w:t>/’). These settings are required for the redirects that will be issued for the requests that come the iframe’s src.</w:t>
+      </w:r>
+      <w:bookmarkStart w:id="0" w:name="_GoBack"/>
+      <w:bookmarkEnd w:id="0"/>
     </w:p>
     <w:p/>
     <w:p>
@@ -2154,34 +3863,167 @@
         <w:rPr>
           <w:b/>
         </w:rPr>
-        <w:lastRenderedPageBreak/>
-        <w:t xml:space="preserve">Setup Proxy </w:t>
+        <w:t xml:space="preserve">Embed Dashboard in Html </w:t>
       </w:r>
       <w:proofErr w:type="gramStart"/>
       <w:r>
         <w:rPr>
           <w:b/>
         </w:rPr>
-        <w:t>To</w:t>
+        <w:t>With</w:t>
       </w:r>
       <w:proofErr w:type="gramEnd"/>
       <w:r>
         <w:rPr>
           <w:b/>
         </w:rPr>
-        <w:t xml:space="preserve"> Forward Requests to Grafana Server</w:t>
-      </w:r>
-    </w:p>
-    <w:p>
-      <w:r>
-        <w:t xml:space="preserve">18.  The above setup works in local setups and production environments where the Grafana server port is exposed to the public. However, if anonymous access is enabled in Grafana, you probably don’t want to expose the port to the outside world. Instead, you will want to set up a proxy that forwards requests to the Grafana server and returns the response back to the original sender. </w:t>
-      </w:r>
-      <w:r>
-        <w:t>The final section of this tutorial will cover how to setup a Node server conforming to this configuration.</w:t>
-      </w:r>
-      <w:bookmarkStart w:id="0" w:name="_GoBack"/>
-      <w:bookmarkEnd w:id="0"/>
-    </w:p>
+        <w:t xml:space="preserve"> Iframe Elemen</w:t>
+      </w:r>
+      <w:r>
+        <w:rPr>
+          <w:b/>
+        </w:rPr>
+        <w:t>t</w:t>
+      </w:r>
+    </w:p>
+    <w:p>
+      <w:r>
+        <w:t xml:space="preserve">20. We are now ready to embed an iframe with the Grafana dashboard panel we created! </w:t>
+      </w:r>
+      <w:r>
+        <w:br/>
+      </w:r>
+    </w:p>
+    <w:p>
+      <w:pPr>
+        <w:shd w:val="clear" w:color="auto" w:fill="1E1E1E"/>
+        <w:spacing w:after="0" w:line="285" w:lineRule="atLeast"/>
+        <w:rPr>
+          <w:rFonts w:ascii="Consolas" w:eastAsia="Times New Roman" w:hAnsi="Consolas" w:cs="Times New Roman"/>
+          <w:color w:val="D4D4D4"/>
+          <w:sz w:val="21"/>
+          <w:szCs w:val="21"/>
+        </w:rPr>
+      </w:pPr>
+      <w:r>
+        <w:rPr>
+          <w:rFonts w:ascii="Consolas" w:eastAsia="Times New Roman" w:hAnsi="Consolas" w:cs="Times New Roman"/>
+          <w:color w:val="808080"/>
+          <w:sz w:val="21"/>
+          <w:szCs w:val="21"/>
+        </w:rPr>
+        <w:t>&lt;</w:t>
+      </w:r>
+      <w:r>
+        <w:rPr>
+          <w:rFonts w:ascii="Consolas" w:eastAsia="Times New Roman" w:hAnsi="Consolas" w:cs="Times New Roman"/>
+          <w:color w:val="569CD6"/>
+          <w:sz w:val="21"/>
+          <w:szCs w:val="21"/>
+        </w:rPr>
+        <w:t>iframe</w:t>
+      </w:r>
+      <w:r>
+        <w:rPr>
+          <w:rFonts w:ascii="Consolas" w:eastAsia="Times New Roman" w:hAnsi="Consolas" w:cs="Times New Roman"/>
+          <w:color w:val="D4D4D4"/>
+          <w:sz w:val="21"/>
+          <w:szCs w:val="21"/>
+        </w:rPr>
+        <w:t> </w:t>
+      </w:r>
+      <w:r>
+        <w:rPr>
+          <w:rFonts w:ascii="Consolas" w:eastAsia="Times New Roman" w:hAnsi="Consolas" w:cs="Times New Roman"/>
+          <w:color w:val="9CDCFE"/>
+          <w:sz w:val="21"/>
+          <w:szCs w:val="21"/>
+        </w:rPr>
+        <w:t>id</w:t>
+      </w:r>
+      <w:r>
+        <w:rPr>
+          <w:rFonts w:ascii="Consolas" w:eastAsia="Times New Roman" w:hAnsi="Consolas" w:cs="Times New Roman"/>
+          <w:color w:val="D4D4D4"/>
+          <w:sz w:val="21"/>
+          <w:szCs w:val="21"/>
+        </w:rPr>
+        <w:t> = </w:t>
+      </w:r>
+      <w:r>
+        <w:rPr>
+          <w:rFonts w:ascii="Consolas" w:eastAsia="Times New Roman" w:hAnsi="Consolas" w:cs="Times New Roman"/>
+          <w:color w:val="CE9178"/>
+          <w:sz w:val="21"/>
+          <w:szCs w:val="21"/>
+        </w:rPr>
+        <w:t>"grafana-iframe-1"</w:t>
+      </w:r>
+      <w:r>
+        <w:rPr>
+          <w:rFonts w:ascii="Consolas" w:eastAsia="Times New Roman" w:hAnsi="Consolas" w:cs="Times New Roman"/>
+          <w:color w:val="D4D4D4"/>
+          <w:sz w:val="21"/>
+          <w:szCs w:val="21"/>
+        </w:rPr>
+        <w:t> </w:t>
+      </w:r>
+      <w:r>
+        <w:rPr>
+          <w:rFonts w:ascii="Consolas" w:eastAsia="Times New Roman" w:hAnsi="Consolas" w:cs="Times New Roman"/>
+          <w:color w:val="9CDCFE"/>
+          <w:sz w:val="21"/>
+          <w:szCs w:val="21"/>
+        </w:rPr>
+        <w:t>src</w:t>
+      </w:r>
+      <w:r>
+        <w:rPr>
+          <w:rFonts w:ascii="Consolas" w:eastAsia="Times New Roman" w:hAnsi="Consolas" w:cs="Times New Roman"/>
+          <w:color w:val="D4D4D4"/>
+          <w:sz w:val="21"/>
+          <w:szCs w:val="21"/>
+        </w:rPr>
+        <w:t> = </w:t>
+      </w:r>
+      <w:r>
+        <w:rPr>
+          <w:rFonts w:ascii="Consolas" w:eastAsia="Times New Roman" w:hAnsi="Consolas" w:cs="Times New Roman"/>
+          <w:color w:val="CE9178"/>
+          <w:sz w:val="21"/>
+          <w:szCs w:val="21"/>
+        </w:rPr>
+        <w:t>"http://localhost:8000/proxy/grafana/getAuthPanel/dashboard-solo/db/test-dashboard?orgId=1&amp;panelId=2&amp;width=500&amp;height=500"</w:t>
+      </w:r>
+      <w:r>
+        <w:rPr>
+          <w:rFonts w:ascii="Consolas" w:eastAsia="Times New Roman" w:hAnsi="Consolas" w:cs="Times New Roman"/>
+          <w:color w:val="808080"/>
+          <w:sz w:val="21"/>
+          <w:szCs w:val="21"/>
+        </w:rPr>
+        <w:t>&gt;&lt;/</w:t>
+      </w:r>
+      <w:r>
+        <w:rPr>
+          <w:rFonts w:ascii="Consolas" w:eastAsia="Times New Roman" w:hAnsi="Consolas" w:cs="Times New Roman"/>
+          <w:color w:val="569CD6"/>
+          <w:sz w:val="21"/>
+          <w:szCs w:val="21"/>
+        </w:rPr>
+        <w:t>iframe</w:t>
+      </w:r>
+      <w:r>
+        <w:rPr>
+          <w:rFonts w:ascii="Consolas" w:eastAsia="Times New Roman" w:hAnsi="Consolas" w:cs="Times New Roman"/>
+          <w:color w:val="808080"/>
+          <w:sz w:val="21"/>
+          <w:szCs w:val="21"/>
+        </w:rPr>
+        <w:t>&gt;</w:t>
+      </w:r>
+    </w:p>
+    <w:p/>
     <w:sectPr>
       <w:pgSz w:w="12240" w:h="15840"/>
       <w:pgMar w:top="1440" w:right="1440" w:bottom="1440" w:left="1440" w:header="720" w:footer="720" w:gutter="0"/>
@@ -2690,7 +4532,6 @@
   <w:style w:type="character" w:default="1" w:styleId="DefaultParagraphFont">
     <w:name w:val="Default Paragraph Font"/>
     <w:uiPriority w:val="1"/>
-    <w:semiHidden/>
     <w:unhideWhenUsed/>
   </w:style>
   <w:style w:type="table" w:default="1" w:styleId="TableNormal">

</xml_diff>